<commit_message>
Added  5 Second time delay from when Start is pressed to when vibration monitor starts. Changed Legend on chart to Filtered and Raw Changed colour of Raw to Cyan for better readability Changed Data filename root to GarysPostureData Changed location of files to Downloads/Gary Centred the Home Screen Data display and increased Text size Changed Version name to 1.1
</commit_message>
<xml_diff>
--- a/GarysPosture App User Manual.docx
+++ b/GarysPosture App User Manual.docx
@@ -4,163 +4,78 @@
   <w:body>
     <w:p>
       <w:pPr>
-        <w:spacing w:line="260" w:lineRule="atLeast"/>
-      </w:pPr>
-    </w:p>
-    <w:p>
-      <w:pPr>
-        <w:spacing w:line="260" w:lineRule="atLeast"/>
-      </w:pPr>
-    </w:p>
-    <w:p>
-      <w:pPr>
-        <w:spacing w:line="260" w:lineRule="atLeast"/>
-      </w:pPr>
-      <w:r>
-        <w:t xml:space="preserve">How to use the </w:t>
+        <w:pStyle w:val="Title"/>
+      </w:pPr>
+      <w:r>
+        <w:t>Gary’s Posture App</w:t>
+      </w:r>
+      <w:bookmarkStart w:id="0" w:name="_GoBack"/>
+      <w:bookmarkEnd w:id="0"/>
+    </w:p>
+    <w:p>
+      <w:pPr>
+        <w:pStyle w:val="Heading1"/>
+      </w:pPr>
+      <w:r>
+        <w:t>System Requirements</w:t>
+      </w:r>
+    </w:p>
+    <w:p>
+      <w:r>
+        <w:t xml:space="preserve">An Android Phone running Android </w:t>
+      </w:r>
+      <w:r>
+        <w:t>2.3.5</w:t>
+      </w:r>
+      <w:r>
+        <w:t xml:space="preserve"> minimum </w:t>
+      </w:r>
+      <w:r>
+        <w:t>f</w:t>
+      </w:r>
+      <w:r>
+        <w:t>itted with a</w:t>
+      </w:r>
+      <w:r>
+        <w:t xml:space="preserve">n external </w:t>
       </w:r>
       <w:proofErr w:type="spellStart"/>
       <w:r>
-        <w:t>GarysPosture</w:t>
+        <w:t>SDCard</w:t>
       </w:r>
       <w:proofErr w:type="spellEnd"/>
       <w:r>
-        <w:t xml:space="preserve"> App</w:t>
-      </w:r>
-    </w:p>
-    <w:p>
-      <w:pPr>
-        <w:spacing w:line="260" w:lineRule="atLeast"/>
-      </w:pPr>
-    </w:p>
-    <w:p>
-      <w:pPr>
-        <w:spacing w:line="260" w:lineRule="atLeast"/>
-      </w:pPr>
-      <w:r>
-        <w:t>This app measures your upper body position using the phones in-built accelerometer. If you lean fo</w:t>
-      </w:r>
-      <w:r>
-        <w:t>r</w:t>
-      </w:r>
-      <w:r>
-        <w:t>ward or backward beyond a user selectable angle for more than a user set time, the app will trigger a vibration pattern indicating you are leaning forward (dot-dot-dot) or backward (dash-dash)..</w:t>
-      </w:r>
-    </w:p>
-    <w:p>
-      <w:pPr>
-        <w:spacing w:line="260" w:lineRule="atLeast"/>
-      </w:pPr>
-    </w:p>
-    <w:p>
-      <w:pPr>
-        <w:spacing w:line="260" w:lineRule="atLeast"/>
-      </w:pPr>
-      <w:r>
-        <w:t>When the app opens you are presented with a message about the calibration value which will be 0.0 the first time you use it and a screen with several buttons, Start, Stop and Graph.</w:t>
-      </w:r>
-    </w:p>
-    <w:p>
-      <w:pPr>
-        <w:spacing w:line="260" w:lineRule="atLeast"/>
-      </w:pPr>
-    </w:p>
-    <w:p>
-      <w:pPr>
-        <w:spacing w:line="260" w:lineRule="atLeast"/>
-      </w:pPr>
-      <w:r>
-        <w:t xml:space="preserve">The idea is that you will carry the phone on your shirt pocket so that it does not move around too much in normal use.  The app uses the phones accelerometer to determine </w:t>
-      </w:r>
-      <w:r>
-        <w:t>its</w:t>
-      </w:r>
-      <w:r>
-        <w:t xml:space="preserve"> angle so we don’t want the phone flopping about.</w:t>
-      </w:r>
-    </w:p>
-    <w:p>
-      <w:pPr>
-        <w:spacing w:line="260" w:lineRule="atLeast"/>
-      </w:pPr>
-    </w:p>
-    <w:p>
-      <w:pPr>
-        <w:spacing w:line="260" w:lineRule="atLeast"/>
-      </w:pPr>
-      <w:r>
-        <w:t>Since we want to detect when you lean forward or back from your desired vertical position, we need to calibrate the phone so it knows what position it is in when you are vertical.</w:t>
-      </w:r>
-    </w:p>
-    <w:p>
-      <w:pPr>
-        <w:spacing w:line="260" w:lineRule="atLeast"/>
-      </w:pPr>
-    </w:p>
-    <w:p>
-      <w:pPr>
-        <w:spacing w:line="260" w:lineRule="atLeast"/>
-      </w:pPr>
-      <w:r>
-        <w:t xml:space="preserve">On the phone tap the </w:t>
-      </w:r>
-      <w:r>
-        <w:t>menu key</w:t>
-      </w:r>
-      <w:r>
-        <w:t xml:space="preserve"> (this is what you would tap to get to options or settings in any other app) and tap Calibrate.</w:t>
-      </w:r>
-    </w:p>
-    <w:p>
-      <w:pPr>
-        <w:spacing w:line="260" w:lineRule="atLeast"/>
-      </w:pPr>
-      <w:r>
-        <w:t>There is a bit of a blurb about what to do, essentially you need to load the phone into your pocket e</w:t>
+        <w:t xml:space="preserve"> or an emulated e</w:t>
       </w:r>
       <w:r>
         <w:t>x</w:t>
       </w:r>
       <w:r>
-        <w:t>actly as you will when you are using the app to monitor your posture. Before you put it in your pocket you need to tap the Calibrate button. You have about 2 seconds to place it in your pocket. You will feel it vibrate, this means calibration has started. Stand in the desired upright position until you feel the phone vibrate again (about 5 seconds later)</w:t>
-      </w:r>
-      <w:r>
-        <w:t>.</w:t>
-      </w:r>
-    </w:p>
-    <w:p>
-      <w:pPr>
-        <w:spacing w:line="260" w:lineRule="atLeast"/>
-      </w:pPr>
-      <w:r>
-        <w:t>You will be returned to the main screen ready to go. The value is saved so you don’t need to re-calibrate unless you what to place the phone in a different orientation in your pocket or you the phone is otherwise not in the same position it was when you first calibrated it.</w:t>
-      </w:r>
-    </w:p>
-    <w:p>
-      <w:pPr>
-        <w:spacing w:line="260" w:lineRule="atLeast"/>
-      </w:pPr>
-    </w:p>
-    <w:p>
-      <w:pPr>
-        <w:spacing w:line="260" w:lineRule="atLeast"/>
-      </w:pPr>
-      <w:r>
-        <w:t>Now you might want to play with the other settings. Open the menu/preferences again (Depending on the ve</w:t>
-      </w:r>
-      <w:r>
-        <w:t>r</w:t>
-      </w:r>
-      <w:r>
-        <w:t xml:space="preserve">sion of Android this might be a fixed touch key or soft key) and tap Settings. </w:t>
-      </w:r>
-    </w:p>
-    <w:p>
-      <w:pPr>
-        <w:spacing w:line="260" w:lineRule="atLeast"/>
-      </w:pPr>
-      <w:r>
-        <w:t>Here you can:</w:t>
+        <w:t xml:space="preserve">ternal </w:t>
+      </w:r>
+      <w:proofErr w:type="spellStart"/>
+      <w:r>
+        <w:t>SDCard</w:t>
+      </w:r>
+      <w:proofErr w:type="spellEnd"/>
+      <w:r>
+        <w:t xml:space="preserve"> if the phone does not have a slot for an </w:t>
+      </w:r>
+      <w:proofErr w:type="spellStart"/>
+      <w:r>
+        <w:t>SDCard</w:t>
+      </w:r>
+      <w:proofErr w:type="spellEnd"/>
+      <w:r>
+        <w:t xml:space="preserve">. </w:t>
+      </w:r>
+    </w:p>
+    <w:p>
+      <w:pPr>
+        <w:pStyle w:val="Heading1"/>
+      </w:pPr>
+      <w:r>
+        <w:t>Features</w:t>
       </w:r>
     </w:p>
     <w:p>
@@ -168,21 +83,11 @@
         <w:pStyle w:val="ListParagraph"/>
         <w:numPr>
           <w:ilvl w:val="0"/>
-          <w:numId w:val="12"/>
+          <w:numId w:val="15"/>
         </w:numPr>
-        <w:spacing w:line="260" w:lineRule="atLeast"/>
-      </w:pPr>
-      <w:r>
-        <w:t>Set the Threshold for when the vibration is triggered for each direction (these are just nu</w:t>
-      </w:r>
-      <w:r>
-        <w:t>m</w:t>
-      </w:r>
-      <w:r>
-        <w:t>bers with no particular meaning</w:t>
-      </w:r>
-      <w:r>
-        <w:t xml:space="preserve"> except larger means you can lean further before vibration is triggered.)</w:t>
+      </w:pPr>
+      <w:r>
+        <w:t>Alerts the user to incorrect posture due to leaning forward or back too far.</w:t>
       </w:r>
     </w:p>
     <w:p>
@@ -190,12 +95,11 @@
         <w:pStyle w:val="ListParagraph"/>
         <w:numPr>
           <w:ilvl w:val="0"/>
-          <w:numId w:val="12"/>
+          <w:numId w:val="15"/>
         </w:numPr>
-        <w:spacing w:line="260" w:lineRule="atLeast"/>
-      </w:pPr>
-      <w:r>
-        <w:t>Disable/enable the vibrate function for forward or backward</w:t>
+      </w:pPr>
+      <w:r>
+        <w:t>Graph of latest session showing the users vertical position over time and when and how often thresholds were exceeded.</w:t>
       </w:r>
     </w:p>
     <w:p>
@@ -203,45 +107,118 @@
         <w:pStyle w:val="ListParagraph"/>
         <w:numPr>
           <w:ilvl w:val="0"/>
-          <w:numId w:val="12"/>
+          <w:numId w:val="15"/>
         </w:numPr>
-        <w:spacing w:line="260" w:lineRule="atLeast"/>
-      </w:pPr>
-      <w:r>
-        <w:t xml:space="preserve">Updates Interval. You can select how often your posture is checked. The </w:t>
-      </w:r>
-      <w:r>
-        <w:t>position is mea</w:t>
-      </w:r>
-      <w:r>
-        <w:t>s</w:t>
-      </w:r>
-      <w:r>
-        <w:t>ured approximately every 500ms. A</w:t>
-      </w:r>
-      <w:r>
-        <w:t xml:space="preserve"> moving average </w:t>
-      </w:r>
-      <w:r>
-        <w:t xml:space="preserve">smooths these measurements out somewhat and </w:t>
-      </w:r>
-      <w:r>
-        <w:t xml:space="preserve">along with this </w:t>
-      </w:r>
-      <w:r>
-        <w:t>update interval attempts reduce/eliminate any</w:t>
-      </w:r>
-      <w:r>
-        <w:t xml:space="preserve"> false alarms.  If you set the update in</w:t>
-      </w:r>
-      <w:r>
-        <w:t>terval to 2 seconds.  The update interval limits how often you can be alerted, so if you select 5 seconds you will only be alerted every 5 seconds if you have e</w:t>
-      </w:r>
-      <w:r>
-        <w:t>x</w:t>
-      </w:r>
-      <w:r>
-        <w:t>ceeded your threshold and remain beyond your threshold.</w:t>
+      </w:pPr>
+      <w:r>
+        <w:t xml:space="preserve">All </w:t>
+      </w:r>
+      <w:proofErr w:type="gramStart"/>
+      <w:r>
+        <w:t>sessions</w:t>
+      </w:r>
+      <w:proofErr w:type="gramEnd"/>
+      <w:r>
+        <w:t xml:space="preserve"> data may be downloaded in csv format and analysed in a spreadsheet applic</w:t>
+      </w:r>
+      <w:r>
+        <w:t>a</w:t>
+      </w:r>
+      <w:r>
+        <w:t>tion.</w:t>
+      </w:r>
+    </w:p>
+    <w:p/>
+    <w:p>
+      <w:pPr>
+        <w:pStyle w:val="Heading1"/>
+      </w:pPr>
+      <w:r>
+        <w:t>How it works</w:t>
+      </w:r>
+    </w:p>
+    <w:p>
+      <w:proofErr w:type="spellStart"/>
+      <w:r>
+        <w:t>GarysPosture</w:t>
+      </w:r>
+      <w:proofErr w:type="spellEnd"/>
+      <w:r>
+        <w:t xml:space="preserve"> App uses the phones in-built accelerometer to detect if the phone is ti</w:t>
+      </w:r>
+      <w:r>
+        <w:t>l</w:t>
+      </w:r>
+      <w:r>
+        <w:t xml:space="preserve">ted at an angle greater than a </w:t>
+      </w:r>
+      <w:r>
+        <w:t xml:space="preserve">user </w:t>
+      </w:r>
+      <w:r>
+        <w:t>pre</w:t>
+      </w:r>
+      <w:r>
+        <w:t>-</w:t>
+      </w:r>
+      <w:r>
+        <w:t xml:space="preserve">set angle from </w:t>
+      </w:r>
+      <w:r>
+        <w:t>a user</w:t>
+      </w:r>
+      <w:r>
+        <w:t xml:space="preserve"> calibrated vertical position.</w:t>
+      </w:r>
+    </w:p>
+    <w:p>
+      <w:r>
+        <w:t>The user is alerted to this tilt by the phones in-built vibrator.</w:t>
+      </w:r>
+    </w:p>
+    <w:p/>
+    <w:p>
+      <w:r>
+        <w:t>The phone is carried in your shirt pocket so that it moves as you do. It is important that the phone fits snugly in the pocket so that the sensitivity to tilting can be maximised.</w:t>
+      </w:r>
+    </w:p>
+    <w:p/>
+    <w:p>
+      <w:r>
+        <w:t>The accelerometer is sampled approximately every 500ms and then a moving average is applied to the raw value to smooth out short term deviations to reduce false alarms.</w:t>
+      </w:r>
+    </w:p>
+    <w:p>
+      <w:r>
+        <w:t>A user set update interval determines how frequently the user is alerted to bad posture.</w:t>
+      </w:r>
+    </w:p>
+    <w:p/>
+    <w:p>
+      <w:pPr>
+        <w:pStyle w:val="Heading1"/>
+      </w:pPr>
+      <w:r>
+        <w:t>Limitations</w:t>
+      </w:r>
+    </w:p>
+    <w:p>
+      <w:r>
+        <w:t xml:space="preserve">These limitations exist for Version 1.0 of the </w:t>
+      </w:r>
+      <w:proofErr w:type="gramStart"/>
+      <w:r>
+        <w:t>App,</w:t>
+      </w:r>
+      <w:proofErr w:type="gramEnd"/>
+      <w:r>
+        <w:t xml:space="preserve"> future versions may remove some of these limit</w:t>
+      </w:r>
+      <w:r>
+        <w:t>a</w:t>
+      </w:r>
+      <w:r>
+        <w:t>tions:</w:t>
       </w:r>
     </w:p>
     <w:p>
@@ -249,25 +226,127 @@
         <w:pStyle w:val="ListParagraph"/>
         <w:numPr>
           <w:ilvl w:val="0"/>
-          <w:numId w:val="12"/>
+          <w:numId w:val="14"/>
         </w:numPr>
-        <w:spacing w:line="260" w:lineRule="atLeast"/>
-      </w:pPr>
-      <w:r>
-        <w:t xml:space="preserve">Keep Screen On.  Unfortunately, some phones turn the accelerometer off when the screen turns off.  If this box is checked your screen will remain on for as long as you are monitoring your posture.  </w:t>
-      </w:r>
-    </w:p>
-    <w:p>
-      <w:pPr>
-        <w:spacing w:line="260" w:lineRule="atLeast"/>
-      </w:pPr>
-    </w:p>
-    <w:p>
-      <w:pPr>
-        <w:spacing w:line="240" w:lineRule="auto"/>
-      </w:pPr>
-      <w:r>
-        <w:br w:type="page"/>
+      </w:pPr>
+      <w:r>
+        <w:t>This version only detects tilt forward or backward. Later versions may also detect left or right tilt.</w:t>
+      </w:r>
+    </w:p>
+    <w:p>
+      <w:pPr>
+        <w:pStyle w:val="ListParagraph"/>
+        <w:numPr>
+          <w:ilvl w:val="0"/>
+          <w:numId w:val="14"/>
+        </w:numPr>
+      </w:pPr>
+      <w:r>
+        <w:t>Once started, the app must remain in the foreground, i.e. you cannot open another app whilst it is monitoring.  A future version will remove this limitation.</w:t>
+      </w:r>
+    </w:p>
+    <w:p>
+      <w:pPr>
+        <w:pStyle w:val="ListParagraph"/>
+        <w:numPr>
+          <w:ilvl w:val="0"/>
+          <w:numId w:val="14"/>
+        </w:numPr>
+      </w:pPr>
+      <w:r>
+        <w:t xml:space="preserve">You need to have an External </w:t>
+      </w:r>
+      <w:proofErr w:type="spellStart"/>
+      <w:r>
+        <w:t>SDCard</w:t>
+      </w:r>
+      <w:proofErr w:type="spellEnd"/>
+      <w:r>
+        <w:t xml:space="preserve"> or emulated External </w:t>
+      </w:r>
+      <w:proofErr w:type="spellStart"/>
+      <w:r>
+        <w:t>SDCard</w:t>
+      </w:r>
+      <w:proofErr w:type="spellEnd"/>
+      <w:r>
+        <w:t xml:space="preserve"> on the phone to allow you to install the app</w:t>
+      </w:r>
+      <w:r>
+        <w:t xml:space="preserve"> as it is not available on the Google Play store.</w:t>
+      </w:r>
+    </w:p>
+    <w:p>
+      <w:pPr>
+        <w:pStyle w:val="ListParagraph"/>
+        <w:numPr>
+          <w:ilvl w:val="0"/>
+          <w:numId w:val="14"/>
+        </w:numPr>
+      </w:pPr>
+      <w:r>
+        <w:t xml:space="preserve">You need to have an External </w:t>
+      </w:r>
+      <w:proofErr w:type="spellStart"/>
+      <w:r>
+        <w:t>SDCard</w:t>
+      </w:r>
+      <w:proofErr w:type="spellEnd"/>
+      <w:r>
+        <w:t xml:space="preserve"> or emulated External </w:t>
+      </w:r>
+      <w:proofErr w:type="spellStart"/>
+      <w:r>
+        <w:t>SDCard</w:t>
+      </w:r>
+      <w:proofErr w:type="spellEnd"/>
+      <w:r>
+        <w:t xml:space="preserve"> on the phone to</w:t>
+      </w:r>
+      <w:r>
+        <w:t xml:space="preserve"> access the saved data files for analysis if you desire</w:t>
+      </w:r>
+      <w:r>
+        <w:t>.</w:t>
+      </w:r>
+    </w:p>
+    <w:p>
+      <w:pPr>
+        <w:pStyle w:val="ListParagraph"/>
+        <w:numPr>
+          <w:ilvl w:val="0"/>
+          <w:numId w:val="14"/>
+        </w:numPr>
+      </w:pPr>
+      <w:r>
+        <w:t>The Graph function only works on the monitoring session that has just been stopped.</w:t>
+      </w:r>
+    </w:p>
+    <w:p>
+      <w:pPr>
+        <w:pStyle w:val="ListParagraph"/>
+        <w:numPr>
+          <w:ilvl w:val="0"/>
+          <w:numId w:val="14"/>
+        </w:numPr>
+      </w:pPr>
+      <w:r>
+        <w:t>The time on the Graph is not user friendly</w:t>
+      </w:r>
+      <w:r>
+        <w:t>.</w:t>
+      </w:r>
+    </w:p>
+    <w:p>
+      <w:pPr>
+        <w:pStyle w:val="ListParagraph"/>
+        <w:numPr>
+          <w:ilvl w:val="0"/>
+          <w:numId w:val="14"/>
+        </w:numPr>
+      </w:pPr>
+      <w:r>
+        <w:t>Some phones turn off the accelerometer when the screen blanks.  This prevents the app from determining if you are leaning so it effectively stops monitoring. There is an option in the app to keep the screen on at its lowest illumination. This will impact battery life but testing so far has not indicated any issue over several hours of continuous use.</w:t>
       </w:r>
     </w:p>
     <w:p>
@@ -275,229 +354,432 @@
         <w:pStyle w:val="Heading1"/>
       </w:pPr>
       <w:r>
+        <w:t>Installation</w:t>
+      </w:r>
+    </w:p>
+    <w:p>
+      <w:r>
+        <w:t>As this app is not available on the Google Play store you will need to install this app on your phone using a method known as side loading.</w:t>
+      </w:r>
+      <w:r>
+        <w:t xml:space="preserve"> You will need to have an </w:t>
+      </w:r>
+      <w:proofErr w:type="spellStart"/>
+      <w:r>
+        <w:t>SDCard</w:t>
+      </w:r>
+      <w:proofErr w:type="spellEnd"/>
+      <w:r>
+        <w:t xml:space="preserve"> installed in your phone or the phone needs to emulate an external card if it does not have an </w:t>
+      </w:r>
+      <w:proofErr w:type="spellStart"/>
+      <w:r>
+        <w:t>SDCard</w:t>
+      </w:r>
+      <w:proofErr w:type="spellEnd"/>
+      <w:r>
+        <w:t xml:space="preserve"> slot.</w:t>
+      </w:r>
+    </w:p>
+    <w:p>
+      <w:r>
+        <w:t xml:space="preserve">Connect your phone to your computer via its USB cable and enable USB Storage mode to allow you to save the </w:t>
+      </w:r>
+      <w:proofErr w:type="spellStart"/>
+      <w:r>
+        <w:t>apk</w:t>
+      </w:r>
+      <w:proofErr w:type="spellEnd"/>
+      <w:r>
+        <w:t xml:space="preserve"> file to your phone.</w:t>
+      </w:r>
+    </w:p>
+    <w:p>
+      <w:proofErr w:type="gramStart"/>
+      <w:r>
         <w:lastRenderedPageBreak/>
-        <w:t>How it works</w:t>
-      </w:r>
-    </w:p>
-    <w:p>
+        <w:t xml:space="preserve">Copy the </w:t>
+      </w:r>
       <w:proofErr w:type="spellStart"/>
       <w:r>
-        <w:t>GarysPosture</w:t>
+        <w:t>apk</w:t>
       </w:r>
       <w:proofErr w:type="spellEnd"/>
       <w:r>
-        <w:t xml:space="preserve"> App uses the phones in-built accelerometer to detect if the phone is ti</w:t>
-      </w:r>
-      <w:r>
-        <w:t>l</w:t>
-      </w:r>
-      <w:r>
-        <w:t xml:space="preserve">ted at an angle greater than a </w:t>
-      </w:r>
-      <w:r>
-        <w:t xml:space="preserve">user </w:t>
-      </w:r>
-      <w:r>
-        <w:t>pre</w:t>
-      </w:r>
-      <w:r>
-        <w:t>-</w:t>
-      </w:r>
-      <w:r>
-        <w:t xml:space="preserve">set angle from </w:t>
-      </w:r>
-      <w:r>
-        <w:t>a user</w:t>
-      </w:r>
-      <w:r>
-        <w:t xml:space="preserve"> calibrated vertical position.</w:t>
-      </w:r>
-    </w:p>
-    <w:p>
-      <w:r>
-        <w:t>The user is alerted to this tilt by the phones in-built vibrator.</w:t>
+        <w:t xml:space="preserve"> file over to the phone, taking note of the directory you copy</w:t>
+      </w:r>
+      <w:proofErr w:type="gramEnd"/>
+      <w:r>
+        <w:t xml:space="preserve"> it to on the phone.</w:t>
+      </w:r>
+    </w:p>
+    <w:p>
+      <w:r>
+        <w:t>Disconnect the phone from the USB cable.</w:t>
+      </w:r>
+    </w:p>
+    <w:p>
+      <w:r>
+        <w:t xml:space="preserve">Open your phones file manage and navigate to the directory you copied the </w:t>
+      </w:r>
+      <w:proofErr w:type="spellStart"/>
+      <w:r>
+        <w:t>apk</w:t>
+      </w:r>
+      <w:proofErr w:type="spellEnd"/>
+      <w:r>
+        <w:t xml:space="preserve"> file to.</w:t>
+      </w:r>
+    </w:p>
+    <w:p>
+      <w:r>
+        <w:t xml:space="preserve">Tap the </w:t>
+      </w:r>
+      <w:proofErr w:type="spellStart"/>
+      <w:r>
+        <w:t>apk</w:t>
+      </w:r>
+      <w:proofErr w:type="spellEnd"/>
+      <w:r>
+        <w:t xml:space="preserve"> file and your phone should install the application.  It will now show up in your apps and you can place it on one of your home screens.</w:t>
       </w:r>
     </w:p>
     <w:p/>
     <w:p>
-      <w:r>
-        <w:t>The phone is carried in your shirt pocket so that it moves as you do. It is important that the phone fits snugly in the pocket so that the sensitivity to tilting can be maximised.</w:t>
+      <w:pPr>
+        <w:pStyle w:val="Heading1"/>
+      </w:pPr>
+      <w:r>
+        <w:t>Initial Setup</w:t>
+      </w:r>
+    </w:p>
+    <w:p>
+      <w:r>
+        <w:t xml:space="preserve">The first time you use the app you will need to calibrate the vertical position.  </w:t>
+      </w:r>
+      <w:r>
+        <w:t>First of all practice pu</w:t>
+      </w:r>
+      <w:r>
+        <w:t>t</w:t>
+      </w:r>
+      <w:r>
+        <w:t xml:space="preserve">ting the phone into your shirt pocket in the way that you intend to use it to monitor your posture. </w:t>
+      </w:r>
+      <w:proofErr w:type="gramStart"/>
+      <w:r>
+        <w:t>Pay attention to the orientation and which direction you have the screen facing.</w:t>
+      </w:r>
+      <w:proofErr w:type="gramEnd"/>
+    </w:p>
+    <w:p>
+      <w:pPr>
+        <w:sectPr>
+          <w:pgSz w:w="11906" w:h="16838"/>
+          <w:pgMar w:top="1417" w:right="1417" w:bottom="1134" w:left="1417" w:header="720" w:footer="720" w:gutter="0"/>
+          <w:cols w:space="720"/>
+        </w:sectPr>
+      </w:pPr>
+    </w:p>
+    <w:p>
+      <w:r>
+        <w:rPr>
+          <w:noProof/>
+          <w:lang w:eastAsia="en-AU"/>
+        </w:rPr>
+        <w:lastRenderedPageBreak/>
+        <mc:AlternateContent>
+          <mc:Choice Requires="wpg">
+            <w:drawing>
+              <wp:anchor distT="0" distB="0" distL="114300" distR="114300" simplePos="0" relativeHeight="251656192" behindDoc="0" locked="0" layoutInCell="1" allowOverlap="1" wp14:anchorId="1A9B0B82" wp14:editId="49152C95">
+                <wp:simplePos x="0" y="0"/>
+                <wp:positionH relativeFrom="column">
+                  <wp:posOffset>2540</wp:posOffset>
+                </wp:positionH>
+                <wp:positionV relativeFrom="paragraph">
+                  <wp:posOffset>32548</wp:posOffset>
+                </wp:positionV>
+                <wp:extent cx="1110615" cy="1972945"/>
+                <wp:effectExtent l="0" t="0" r="13335" b="27305"/>
+                <wp:wrapNone/>
+                <wp:docPr id="10" name="Group 10"/>
+                <wp:cNvGraphicFramePr/>
+                <a:graphic xmlns:a="http://schemas.openxmlformats.org/drawingml/2006/main">
+                  <a:graphicData uri="http://schemas.microsoft.com/office/word/2010/wordprocessingGroup">
+                    <wpg:wgp>
+                      <wpg:cNvGrpSpPr/>
+                      <wpg:grpSpPr>
+                        <a:xfrm>
+                          <a:off x="0" y="0"/>
+                          <a:ext cx="1110615" cy="1972945"/>
+                          <a:chOff x="0" y="0"/>
+                          <a:chExt cx="1111170" cy="1973484"/>
+                        </a:xfrm>
+                      </wpg:grpSpPr>
+                      <pic:pic xmlns:pic="http://schemas.openxmlformats.org/drawingml/2006/picture">
+                        <pic:nvPicPr>
+                          <pic:cNvPr id="1" name="Picture 1"/>
+                          <pic:cNvPicPr>
+                            <a:picLocks noChangeAspect="1"/>
+                          </pic:cNvPicPr>
+                        </pic:nvPicPr>
+                        <pic:blipFill>
+                          <a:blip r:embed="rId6" cstate="print">
+                            <a:extLst>
+                              <a:ext uri="{28A0092B-C50C-407E-A947-70E740481C1C}">
+                                <a14:useLocalDpi xmlns:a14="http://schemas.microsoft.com/office/drawing/2010/main" val="0"/>
+                              </a:ext>
+                            </a:extLst>
+                          </a:blip>
+                          <a:stretch>
+                            <a:fillRect/>
+                          </a:stretch>
+                        </pic:blipFill>
+                        <pic:spPr>
+                          <a:xfrm>
+                            <a:off x="0" y="0"/>
+                            <a:ext cx="1111170" cy="1973484"/>
+                          </a:xfrm>
+                          <a:prstGeom prst="rect">
+                            <a:avLst/>
+                          </a:prstGeom>
+                        </pic:spPr>
+                      </pic:pic>
+                      <wps:wsp>
+                        <wps:cNvPr id="2" name="Oval 2"/>
+                        <wps:cNvSpPr/>
+                        <wps:spPr>
+                          <a:xfrm>
+                            <a:off x="144684" y="1666755"/>
+                            <a:ext cx="306729" cy="167833"/>
+                          </a:xfrm>
+                          <a:prstGeom prst="ellipse">
+                            <a:avLst/>
+                          </a:prstGeom>
+                          <a:noFill/>
+                          <a:ln>
+                            <a:solidFill>
+                              <a:srgbClr val="FF0000"/>
+                            </a:solidFill>
+                          </a:ln>
+                        </wps:spPr>
+                        <wps:style>
+                          <a:lnRef idx="2">
+                            <a:schemeClr val="accent1">
+                              <a:shade val="50000"/>
+                            </a:schemeClr>
+                          </a:lnRef>
+                          <a:fillRef idx="1">
+                            <a:schemeClr val="accent1"/>
+                          </a:fillRef>
+                          <a:effectRef idx="0">
+                            <a:schemeClr val="accent1"/>
+                          </a:effectRef>
+                          <a:fontRef idx="minor">
+                            <a:schemeClr val="lt1"/>
+                          </a:fontRef>
+                        </wps:style>
+                        <wps:bodyPr rot="0" spcFirstLastPara="0" vertOverflow="overflow" horzOverflow="overflow" vert="horz" wrap="square" lIns="91440" tIns="45720" rIns="91440" bIns="45720" numCol="1" spcCol="0" rtlCol="0" fromWordArt="0" anchor="ctr" anchorCtr="0" forceAA="0" compatLnSpc="1">
+                          <a:prstTxWarp prst="textNoShape">
+                            <a:avLst/>
+                          </a:prstTxWarp>
+                          <a:noAutofit/>
+                        </wps:bodyPr>
+                      </wps:wsp>
+                      <wps:wsp>
+                        <wps:cNvPr id="3" name="Oval 3"/>
+                        <wps:cNvSpPr/>
+                        <wps:spPr>
+                          <a:xfrm>
+                            <a:off x="983848" y="1834588"/>
+                            <a:ext cx="127000" cy="138430"/>
+                          </a:xfrm>
+                          <a:prstGeom prst="ellipse">
+                            <a:avLst/>
+                          </a:prstGeom>
+                          <a:noFill/>
+                          <a:ln>
+                            <a:solidFill>
+                              <a:srgbClr val="FF0000"/>
+                            </a:solidFill>
+                          </a:ln>
+                        </wps:spPr>
+                        <wps:style>
+                          <a:lnRef idx="2">
+                            <a:schemeClr val="accent1">
+                              <a:shade val="50000"/>
+                            </a:schemeClr>
+                          </a:lnRef>
+                          <a:fillRef idx="1">
+                            <a:schemeClr val="accent1"/>
+                          </a:fillRef>
+                          <a:effectRef idx="0">
+                            <a:schemeClr val="accent1"/>
+                          </a:effectRef>
+                          <a:fontRef idx="minor">
+                            <a:schemeClr val="lt1"/>
+                          </a:fontRef>
+                        </wps:style>
+                        <wps:bodyPr rot="0" spcFirstLastPara="0" vertOverflow="overflow" horzOverflow="overflow" vert="horz" wrap="square" lIns="91440" tIns="45720" rIns="91440" bIns="45720" numCol="1" spcCol="0" rtlCol="0" fromWordArt="0" anchor="ctr" anchorCtr="0" forceAA="0" compatLnSpc="1">
+                          <a:prstTxWarp prst="textNoShape">
+                            <a:avLst/>
+                          </a:prstTxWarp>
+                          <a:noAutofit/>
+                        </wps:bodyPr>
+                      </wps:wsp>
+                    </wpg:wgp>
+                  </a:graphicData>
+                </a:graphic>
+              </wp:anchor>
+            </w:drawing>
+          </mc:Choice>
+          <mc:Fallback>
+            <w:pict>
+              <v:group id="Group 10" o:spid="_x0000_s1026" style="position:absolute;margin-left:.2pt;margin-top:2.55pt;width:87.45pt;height:155.35pt;z-index:251656192" coordsize="11111,19734" o:gfxdata="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">
+                <v:shapetype id="_x0000_t75" coordsize="21600,21600" o:spt="75" o:preferrelative="t" path="m@4@5l@4@11@9@11@9@5xe" filled="f" stroked="f">
+                  <v:stroke joinstyle="miter"/>
+                  <v:formulas>
+                    <v:f eqn="if lineDrawn pixelLineWidth 0"/>
+                    <v:f eqn="sum @0 1 0"/>
+                    <v:f eqn="sum 0 0 @1"/>
+                    <v:f eqn="prod @2 1 2"/>
+                    <v:f eqn="prod @3 21600 pixelWidth"/>
+                    <v:f eqn="prod @3 21600 pixelHeight"/>
+                    <v:f eqn="sum @0 0 1"/>
+                    <v:f eqn="prod @6 1 2"/>
+                    <v:f eqn="prod @7 21600 pixelWidth"/>
+                    <v:f eqn="sum @8 21600 0"/>
+                    <v:f eqn="prod @7 21600 pixelHeight"/>
+                    <v:f eqn="sum @10 21600 0"/>
+                  </v:formulas>
+                  <v:path o:extrusionok="f" gradientshapeok="t" o:connecttype="rect"/>
+                  <o:lock v:ext="edit" aspectratio="t"/>
+                </v:shapetype>
+                <v:shape id="Picture 1" o:spid="_x0000_s1027" type="#_x0000_t75" style="position:absolute;width:11111;height:19734;visibility:visible;mso-wrap-style:square" o:gfxdata="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">
+                  <v:imagedata r:id="rId7" o:title=""/>
+                  <v:path arrowok="t"/>
+                </v:shape>
+                <v:oval id="Oval 2" o:spid="_x0000_s1028" style="position:absolute;left:1446;top:16667;width:3068;height:1678;visibility:visible;mso-wrap-style:square;v-text-anchor:middle" o:gfxdata="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" filled="f" strokecolor="red" strokeweight="2pt"/>
+                <v:oval id="Oval 3" o:spid="_x0000_s1029" style="position:absolute;left:9838;top:18345;width:1270;height:1385;visibility:visible;mso-wrap-style:square;v-text-anchor:middle" o:gfxdata="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" filled="f" strokecolor="red" strokeweight="2pt"/>
+              </v:group>
+            </w:pict>
+          </mc:Fallback>
+        </mc:AlternateContent>
       </w:r>
     </w:p>
     <w:p/>
     <w:p>
       <w:r>
-        <w:t>The accelerometer is sampled approximately every 500ms and then a moving average is applied to the raw value to smooth out short term deviations to reduce false alarms.</w:t>
-      </w:r>
-    </w:p>
-    <w:p>
-      <w:r>
-        <w:t>A user set update interval determines how frequently the user is alerted to bad posture.</w:t>
+        <w:rPr>
+          <w:noProof/>
+          <w:lang w:eastAsia="en-AU"/>
+        </w:rPr>
+        <mc:AlternateContent>
+          <mc:Choice Requires="wps">
+            <w:drawing>
+              <wp:anchor distT="0" distB="0" distL="114300" distR="114300" simplePos="0" relativeHeight="251657216" behindDoc="0" locked="0" layoutInCell="1" allowOverlap="1" wp14:anchorId="69C718C1" wp14:editId="160D97A8">
+                <wp:simplePos x="0" y="0"/>
+                <wp:positionH relativeFrom="column">
+                  <wp:posOffset>457200</wp:posOffset>
+                </wp:positionH>
+                <wp:positionV relativeFrom="paragraph">
+                  <wp:posOffset>148590</wp:posOffset>
+                </wp:positionV>
+                <wp:extent cx="676910" cy="1243965"/>
+                <wp:effectExtent l="38100" t="0" r="27940" b="51435"/>
+                <wp:wrapNone/>
+                <wp:docPr id="4" name="Straight Arrow Connector 4"/>
+                <wp:cNvGraphicFramePr/>
+                <a:graphic xmlns:a="http://schemas.openxmlformats.org/drawingml/2006/main">
+                  <a:graphicData uri="http://schemas.microsoft.com/office/word/2010/wordprocessingShape">
+                    <wps:wsp>
+                      <wps:cNvCnPr/>
+                      <wps:spPr>
+                        <a:xfrm flipH="1">
+                          <a:off x="0" y="0"/>
+                          <a:ext cx="676910" cy="1243965"/>
+                        </a:xfrm>
+                        <a:prstGeom prst="straightConnector1">
+                          <a:avLst/>
+                        </a:prstGeom>
+                        <a:ln>
+                          <a:tailEnd type="arrow"/>
+                        </a:ln>
+                      </wps:spPr>
+                      <wps:style>
+                        <a:lnRef idx="1">
+                          <a:schemeClr val="accent1"/>
+                        </a:lnRef>
+                        <a:fillRef idx="0">
+                          <a:schemeClr val="accent1"/>
+                        </a:fillRef>
+                        <a:effectRef idx="0">
+                          <a:schemeClr val="accent1"/>
+                        </a:effectRef>
+                        <a:fontRef idx="minor">
+                          <a:schemeClr val="tx1"/>
+                        </a:fontRef>
+                      </wps:style>
+                      <wps:bodyPr/>
+                    </wps:wsp>
+                  </a:graphicData>
+                </a:graphic>
+                <wp14:sizeRelH relativeFrom="margin">
+                  <wp14:pctWidth>0</wp14:pctWidth>
+                </wp14:sizeRelH>
+                <wp14:sizeRelV relativeFrom="margin">
+                  <wp14:pctHeight>0</wp14:pctHeight>
+                </wp14:sizeRelV>
+              </wp:anchor>
+            </w:drawing>
+          </mc:Choice>
+          <mc:Fallback>
+            <w:pict>
+              <v:shapetype id="_x0000_t32" coordsize="21600,21600" o:spt="32" o:oned="t" path="m,l21600,21600e" filled="f">
+                <v:path arrowok="t" fillok="f" o:connecttype="none"/>
+                <o:lock v:ext="edit" shapetype="t"/>
+              </v:shapetype>
+              <v:shape id="Straight Arrow Connector 4" o:spid="_x0000_s1026" type="#_x0000_t32" style="position:absolute;margin-left:36pt;margin-top:11.7pt;width:53.3pt;height:97.95pt;flip:x;z-index:251657216;visibility:visible;mso-wrap-style:square;mso-width-percent:0;mso-height-percent:0;mso-wrap-distance-left:9pt;mso-wrap-distance-top:0;mso-wrap-distance-right:9pt;mso-wrap-distance-bottom:0;mso-position-horizontal:absolute;mso-position-horizontal-relative:text;mso-position-vertical:absolute;mso-position-vertical-relative:text;mso-width-percent:0;mso-height-percent:0;mso-width-relative:margin;mso-height-relative:margin" o:gfxdata="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" strokecolor="#4579b8 [3044]">
+                <v:stroke endarrow="open"/>
+              </v:shape>
+            </w:pict>
+          </mc:Fallback>
+        </mc:AlternateContent>
       </w:r>
     </w:p>
     <w:p/>
-    <w:p>
-      <w:pPr>
-        <w:pStyle w:val="Heading1"/>
-      </w:pPr>
-      <w:r>
-        <w:t>Installation</w:t>
-      </w:r>
-    </w:p>
-    <w:p>
-      <w:r>
-        <w:t>As this app is not available on the Google Play store you will need to install this app on your phone using a method known as side loading.</w:t>
-      </w:r>
-      <w:r>
-        <w:t xml:space="preserve"> You will need to have an </w:t>
-      </w:r>
-      <w:proofErr w:type="spellStart"/>
-      <w:r>
-        <w:t>SDCard</w:t>
-      </w:r>
-      <w:proofErr w:type="spellEnd"/>
-      <w:r>
-        <w:t xml:space="preserve"> installed in your phone or the phone needs to emulate an external card if it does not have an </w:t>
-      </w:r>
-      <w:proofErr w:type="spellStart"/>
-      <w:r>
-        <w:t>SDCard</w:t>
-      </w:r>
-      <w:proofErr w:type="spellEnd"/>
-      <w:r>
-        <w:t xml:space="preserve"> slot.</w:t>
-      </w:r>
-    </w:p>
-    <w:p>
-      <w:r>
-        <w:t xml:space="preserve">Connect your phone to your computer via its USB cable and enable USB Storage mode to allow you to save the </w:t>
-      </w:r>
-      <w:proofErr w:type="spellStart"/>
-      <w:r>
-        <w:t>apk</w:t>
-      </w:r>
-      <w:proofErr w:type="spellEnd"/>
-      <w:r>
-        <w:t xml:space="preserve"> file to your phone.</w:t>
-      </w:r>
-    </w:p>
-    <w:p>
-      <w:proofErr w:type="gramStart"/>
-      <w:r>
-        <w:t xml:space="preserve">Copy the </w:t>
-      </w:r>
-      <w:proofErr w:type="spellStart"/>
-      <w:r>
-        <w:t>apk</w:t>
-      </w:r>
-      <w:proofErr w:type="spellEnd"/>
-      <w:r>
-        <w:t xml:space="preserve"> file over to the phone, taking note of the directory you copy</w:t>
-      </w:r>
-      <w:proofErr w:type="gramEnd"/>
-      <w:r>
-        <w:t xml:space="preserve"> it to on the phone.</w:t>
-      </w:r>
-    </w:p>
-    <w:p>
-      <w:r>
-        <w:t>Disconnect the phone from the USB cable.</w:t>
-      </w:r>
-    </w:p>
-    <w:p>
-      <w:r>
-        <w:t xml:space="preserve">Open your phones file manage and navigate to the directory you copied the </w:t>
-      </w:r>
-      <w:proofErr w:type="spellStart"/>
-      <w:r>
-        <w:t>apk</w:t>
-      </w:r>
-      <w:proofErr w:type="spellEnd"/>
-      <w:r>
-        <w:t xml:space="preserve"> file to.</w:t>
-      </w:r>
-    </w:p>
-    <w:p>
-      <w:r>
-        <w:t xml:space="preserve">Tap the </w:t>
-      </w:r>
-      <w:proofErr w:type="spellStart"/>
-      <w:r>
-        <w:t>apk</w:t>
-      </w:r>
-      <w:proofErr w:type="spellEnd"/>
-      <w:r>
-        <w:t xml:space="preserve"> file and your phone should install the application.  It will now show up in your apps and you can place it on one of your home screens.</w:t>
-      </w:r>
-    </w:p>
     <w:p/>
-    <w:p>
-      <w:pPr>
-        <w:pStyle w:val="Heading1"/>
-      </w:pPr>
-      <w:r>
-        <w:t>Initial Setup</w:t>
-      </w:r>
-    </w:p>
-    <w:p>
-      <w:r>
-        <w:t xml:space="preserve">The first time you use the app you will need to calibrate the vertical position.  </w:t>
-      </w:r>
-      <w:r>
-        <w:t>First of all practice pu</w:t>
-      </w:r>
-      <w:r>
-        <w:t>t</w:t>
-      </w:r>
-      <w:r>
-        <w:t xml:space="preserve">ting the phone into your shirt pocket in the way that you intend to use it to monitor your posture. </w:t>
-      </w:r>
-      <w:proofErr w:type="gramStart"/>
-      <w:r>
-        <w:t>Pay attention to the orientation and which direction you have the screen facing.</w:t>
-      </w:r>
-      <w:proofErr w:type="gramEnd"/>
-    </w:p>
-    <w:p>
-      <w:r>
-        <w:t>Now open the app.</w:t>
-      </w:r>
-    </w:p>
-    <w:p>
-      <w:r>
-        <w:t xml:space="preserve">At the home screen open the Preferences/Setting Menu as you normally would </w:t>
-      </w:r>
-      <w:r>
-        <w:t>and select Calibrate</w:t>
-      </w:r>
-    </w:p>
-    <w:p>
+    <w:p/>
+    <w:p>
+      <w:pPr>
+        <w:ind w:right="-1722"/>
+      </w:pPr>
       <w:r>
         <w:rPr>
           <w:noProof/>
           <w:lang w:eastAsia="en-AU"/>
         </w:rPr>
         <w:drawing>
-          <wp:anchor distT="0" distB="0" distL="114300" distR="114300" simplePos="0" relativeHeight="251658240" behindDoc="1" locked="0" layoutInCell="1" allowOverlap="1" wp14:anchorId="7CB1D4A3" wp14:editId="4D377ED4">
+          <wp:anchor distT="0" distB="0" distL="114300" distR="114300" simplePos="0" relativeHeight="251658240" behindDoc="1" locked="0" layoutInCell="1" allowOverlap="1" wp14:anchorId="57B7B4FF" wp14:editId="3DA77DD8">
             <wp:simplePos x="0" y="0"/>
             <wp:positionH relativeFrom="column">
-              <wp:posOffset>116205</wp:posOffset>
+              <wp:posOffset>4485005</wp:posOffset>
             </wp:positionH>
-            <wp:positionV relativeFrom="paragraph">
-              <wp:posOffset>52705</wp:posOffset>
+            <wp:positionV relativeFrom="page">
+              <wp:posOffset>2291715</wp:posOffset>
             </wp:positionV>
-            <wp:extent cx="1111250" cy="1975485"/>
-            <wp:effectExtent l="0" t="0" r="0" b="5715"/>
+            <wp:extent cx="1108710" cy="1972310"/>
+            <wp:effectExtent l="0" t="0" r="0" b="8890"/>
             <wp:wrapTight wrapText="bothSides">
               <wp:wrapPolygon edited="0">
                 <wp:start x="0" y="0"/>
-                <wp:lineTo x="0" y="21454"/>
-                <wp:lineTo x="21106" y="21454"/>
-                <wp:lineTo x="21106" y="0"/>
+                <wp:lineTo x="0" y="21489"/>
+                <wp:lineTo x="21155" y="21489"/>
+                <wp:lineTo x="21155" y="0"/>
                 <wp:lineTo x="0" y="0"/>
               </wp:wrapPolygon>
             </wp:wrapTight>
-            <wp:docPr id="1" name="Picture 1"/>
+            <wp:docPr id="6" name="Picture 6"/>
             <wp:cNvGraphicFramePr>
               <a:graphicFrameLocks xmlns:a="http://schemas.openxmlformats.org/drawingml/2006/main" noChangeAspect="1"/>
             </wp:cNvGraphicFramePr>
@@ -505,11 +787,11 @@
               <a:graphicData uri="http://schemas.openxmlformats.org/drawingml/2006/picture">
                 <pic:pic xmlns:pic="http://schemas.openxmlformats.org/drawingml/2006/picture">
                   <pic:nvPicPr>
-                    <pic:cNvPr id="0" name="HomeScreen Pref.png"/>
+                    <pic:cNvPr id="0" name="CalibrateScreen.png"/>
                     <pic:cNvPicPr/>
                   </pic:nvPicPr>
                   <pic:blipFill>
-                    <a:blip r:embed="rId6" cstate="print">
+                    <a:blip r:embed="rId8" cstate="print">
                       <a:extLst>
                         <a:ext uri="{28A0092B-C50C-407E-A947-70E740481C1C}">
                           <a14:useLocalDpi xmlns:a14="http://schemas.microsoft.com/office/drawing/2010/main" val="0"/>
@@ -523,7 +805,7 @@
                   <pic:spPr>
                     <a:xfrm>
                       <a:off x="0" y="0"/>
-                      <a:ext cx="1111250" cy="1975485"/>
+                      <a:ext cx="1108710" cy="1972310"/>
                     </a:xfrm>
                     <a:prstGeom prst="rect">
                       <a:avLst/>
@@ -532,29 +814,15 @@
                 </pic:pic>
               </a:graphicData>
             </a:graphic>
-            <wp14:sizeRelH relativeFrom="page">
+            <wp14:sizeRelH relativeFrom="margin">
               <wp14:pctWidth>0</wp14:pctWidth>
             </wp14:sizeRelH>
-            <wp14:sizeRelV relativeFrom="page">
+            <wp14:sizeRelV relativeFrom="margin">
               <wp14:pctHeight>0</wp14:pctHeight>
             </wp14:sizeRelV>
           </wp:anchor>
         </w:drawing>
       </w:r>
-    </w:p>
-    <w:p/>
-    <w:p/>
-    <w:p/>
-    <w:p/>
-    <w:p>
-      <w:bookmarkStart w:id="0" w:name="_GoBack"/>
-      <w:bookmarkEnd w:id="0"/>
-    </w:p>
-    <w:p/>
-    <w:p/>
-    <w:p/>
-    <w:p/>
-    <w:p>
       <w:r>
         <w:rPr>
           <w:noProof/>
@@ -563,60 +831,319 @@
         <mc:AlternateContent>
           <mc:Choice Requires="wps">
             <w:drawing>
-              <wp:anchor distT="0" distB="0" distL="114300" distR="114300" simplePos="0" relativeHeight="251659264" behindDoc="0" locked="0" layoutInCell="1" allowOverlap="1">
+              <wp:anchor distT="0" distB="0" distL="114300" distR="114300" simplePos="0" relativeHeight="251666432" behindDoc="0" locked="0" layoutInCell="1" allowOverlap="1" wp14:anchorId="5D938DD3" wp14:editId="00B4C700">
                 <wp:simplePos x="0" y="0"/>
                 <wp:positionH relativeFrom="column">
-                  <wp:posOffset>-1059873</wp:posOffset>
+                  <wp:posOffset>426582</wp:posOffset>
                 </wp:positionH>
                 <wp:positionV relativeFrom="paragraph">
-                  <wp:posOffset>68580</wp:posOffset>
+                  <wp:posOffset>1845469</wp:posOffset>
                 </wp:positionV>
-                <wp:extent cx="307571" cy="166255"/>
-                <wp:effectExtent l="0" t="0" r="16510" b="24765"/>
+                <wp:extent cx="734695" cy="930910"/>
+                <wp:effectExtent l="38100" t="0" r="27305" b="59690"/>
                 <wp:wrapNone/>
-                <wp:docPr id="2" name="Oval 2"/>
+                <wp:docPr id="16" name="Straight Arrow Connector 16"/>
                 <wp:cNvGraphicFramePr/>
                 <a:graphic xmlns:a="http://schemas.openxmlformats.org/drawingml/2006/main">
                   <a:graphicData uri="http://schemas.microsoft.com/office/word/2010/wordprocessingShape">
                     <wps:wsp>
-                      <wps:cNvSpPr/>
+                      <wps:cNvCnPr/>
                       <wps:spPr>
-                        <a:xfrm>
+                        <a:xfrm flipH="1">
                           <a:off x="0" y="0"/>
-                          <a:ext cx="307571" cy="166255"/>
+                          <a:ext cx="734695" cy="930910"/>
                         </a:xfrm>
-                        <a:prstGeom prst="ellipse">
+                        <a:prstGeom prst="straightConnector1">
                           <a:avLst/>
                         </a:prstGeom>
-                        <a:noFill/>
                         <a:ln>
-                          <a:solidFill>
-                            <a:srgbClr val="FF0000"/>
-                          </a:solidFill>
+                          <a:tailEnd type="arrow"/>
                         </a:ln>
                       </wps:spPr>
                       <wps:style>
-                        <a:lnRef idx="2">
-                          <a:schemeClr val="accent1">
-                            <a:shade val="50000"/>
-                          </a:schemeClr>
+                        <a:lnRef idx="1">
+                          <a:schemeClr val="accent1"/>
                         </a:lnRef>
-                        <a:fillRef idx="1">
+                        <a:fillRef idx="0">
                           <a:schemeClr val="accent1"/>
                         </a:fillRef>
                         <a:effectRef idx="0">
                           <a:schemeClr val="accent1"/>
                         </a:effectRef>
                         <a:fontRef idx="minor">
-                          <a:schemeClr val="lt1"/>
+                          <a:schemeClr val="tx1"/>
                         </a:fontRef>
                       </wps:style>
-                      <wps:bodyPr rot="0" spcFirstLastPara="0" vertOverflow="overflow" horzOverflow="overflow" vert="horz" wrap="square" lIns="91440" tIns="45720" rIns="91440" bIns="45720" numCol="1" spcCol="0" rtlCol="0" fromWordArt="0" anchor="ctr" anchorCtr="0" forceAA="0" compatLnSpc="1">
-                        <a:prstTxWarp prst="textNoShape">
+                      <wps:bodyPr/>
+                    </wps:wsp>
+                  </a:graphicData>
+                </a:graphic>
+                <wp14:sizeRelH relativeFrom="margin">
+                  <wp14:pctWidth>0</wp14:pctWidth>
+                </wp14:sizeRelH>
+                <wp14:sizeRelV relativeFrom="margin">
+                  <wp14:pctHeight>0</wp14:pctHeight>
+                </wp14:sizeRelV>
+              </wp:anchor>
+            </w:drawing>
+          </mc:Choice>
+          <mc:Fallback>
+            <w:pict>
+              <v:shape id="Straight Arrow Connector 16" o:spid="_x0000_s1026" type="#_x0000_t32" style="position:absolute;margin-left:33.6pt;margin-top:145.3pt;width:57.85pt;height:73.3pt;flip:x;z-index:251666432;visibility:visible;mso-wrap-style:square;mso-width-percent:0;mso-height-percent:0;mso-wrap-distance-left:9pt;mso-wrap-distance-top:0;mso-wrap-distance-right:9pt;mso-wrap-distance-bottom:0;mso-position-horizontal:absolute;mso-position-horizontal-relative:text;mso-position-vertical:absolute;mso-position-vertical-relative:text;mso-width-percent:0;mso-height-percent:0;mso-width-relative:margin;mso-height-relative:margin" o:gfxdata="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" strokecolor="#4579b8 [3044]">
+                <v:stroke endarrow="open"/>
+              </v:shape>
+            </w:pict>
+          </mc:Fallback>
+        </mc:AlternateContent>
+      </w:r>
+      <w:r>
+        <w:rPr>
+          <w:noProof/>
+          <w:lang w:eastAsia="en-AU"/>
+        </w:rPr>
+        <mc:AlternateContent>
+          <mc:Choice Requires="wpg">
+            <w:drawing>
+              <wp:anchor distT="0" distB="0" distL="114300" distR="114300" simplePos="0" relativeHeight="251665408" behindDoc="0" locked="0" layoutInCell="1" allowOverlap="1" wp14:anchorId="3242FB54" wp14:editId="4EB0A56D">
+                <wp:simplePos x="0" y="0"/>
+                <wp:positionH relativeFrom="column">
+                  <wp:posOffset>6985</wp:posOffset>
+                </wp:positionH>
+                <wp:positionV relativeFrom="paragraph">
+                  <wp:posOffset>1266825</wp:posOffset>
+                </wp:positionV>
+                <wp:extent cx="1110615" cy="1972945"/>
+                <wp:effectExtent l="0" t="0" r="13335" b="27305"/>
+                <wp:wrapNone/>
+                <wp:docPr id="18" name="Group 18"/>
+                <wp:cNvGraphicFramePr/>
+                <a:graphic xmlns:a="http://schemas.openxmlformats.org/drawingml/2006/main">
+                  <a:graphicData uri="http://schemas.microsoft.com/office/word/2010/wordprocessingGroup">
+                    <wpg:wgp>
+                      <wpg:cNvGrpSpPr/>
+                      <wpg:grpSpPr>
+                        <a:xfrm>
+                          <a:off x="0" y="0"/>
+                          <a:ext cx="1110615" cy="1972945"/>
+                          <a:chOff x="0" y="0"/>
+                          <a:chExt cx="1111170" cy="1972969"/>
+                        </a:xfrm>
+                      </wpg:grpSpPr>
+                      <pic:pic xmlns:pic="http://schemas.openxmlformats.org/drawingml/2006/picture">
+                        <pic:nvPicPr>
+                          <pic:cNvPr id="12" name="Picture 12"/>
+                          <pic:cNvPicPr>
+                            <a:picLocks noChangeAspect="1"/>
+                          </pic:cNvPicPr>
+                        </pic:nvPicPr>
+                        <pic:blipFill>
+                          <a:blip r:embed="rId9" cstate="print">
+                            <a:extLst>
+                              <a:ext uri="{28A0092B-C50C-407E-A947-70E740481C1C}">
+                                <a14:useLocalDpi xmlns:a14="http://schemas.microsoft.com/office/drawing/2010/main" val="0"/>
+                              </a:ext>
+                            </a:extLst>
+                          </a:blip>
+                          <a:stretch>
+                            <a:fillRect/>
+                          </a:stretch>
+                        </pic:blipFill>
+                        <pic:spPr>
+                          <a:xfrm>
+                            <a:off x="0" y="0"/>
+                            <a:ext cx="1111170" cy="1967696"/>
+                          </a:xfrm>
+                          <a:prstGeom prst="rect">
+                            <a:avLst/>
+                          </a:prstGeom>
+                        </pic:spPr>
+                      </pic:pic>
+                      <wps:wsp>
+                        <wps:cNvPr id="13" name="Oval 13"/>
+                        <wps:cNvSpPr/>
+                        <wps:spPr>
+                          <a:xfrm>
+                            <a:off x="115747" y="1510496"/>
+                            <a:ext cx="543348" cy="167640"/>
+                          </a:xfrm>
+                          <a:prstGeom prst="ellipse">
+                            <a:avLst/>
+                          </a:prstGeom>
+                          <a:noFill/>
+                          <a:ln>
+                            <a:solidFill>
+                              <a:srgbClr val="FF0000"/>
+                            </a:solidFill>
+                          </a:ln>
+                        </wps:spPr>
+                        <wps:style>
+                          <a:lnRef idx="2">
+                            <a:schemeClr val="accent1">
+                              <a:shade val="50000"/>
+                            </a:schemeClr>
+                          </a:lnRef>
+                          <a:fillRef idx="1">
+                            <a:schemeClr val="accent1"/>
+                          </a:fillRef>
+                          <a:effectRef idx="0">
+                            <a:schemeClr val="accent1"/>
+                          </a:effectRef>
+                          <a:fontRef idx="minor">
+                            <a:schemeClr val="lt1"/>
+                          </a:fontRef>
+                        </wps:style>
+                        <wps:bodyPr rot="0" spcFirstLastPara="0" vertOverflow="overflow" horzOverflow="overflow" vert="horz" wrap="square" lIns="91440" tIns="45720" rIns="91440" bIns="45720" numCol="1" spcCol="0" rtlCol="0" fromWordArt="0" anchor="ctr" anchorCtr="0" forceAA="0" compatLnSpc="1">
+                          <a:prstTxWarp prst="textNoShape">
+                            <a:avLst/>
+                          </a:prstTxWarp>
+                          <a:noAutofit/>
+                        </wps:bodyPr>
+                      </wps:wsp>
+                      <wps:wsp>
+                        <wps:cNvPr id="14" name="Oval 14"/>
+                        <wps:cNvSpPr/>
+                        <wps:spPr>
+                          <a:xfrm>
+                            <a:off x="983848" y="1834587"/>
+                            <a:ext cx="127141" cy="138382"/>
+                          </a:xfrm>
+                          <a:prstGeom prst="ellipse">
+                            <a:avLst/>
+                          </a:prstGeom>
+                          <a:noFill/>
+                          <a:ln>
+                            <a:solidFill>
+                              <a:srgbClr val="FF0000"/>
+                            </a:solidFill>
+                          </a:ln>
+                        </wps:spPr>
+                        <wps:style>
+                          <a:lnRef idx="2">
+                            <a:schemeClr val="accent1">
+                              <a:shade val="50000"/>
+                            </a:schemeClr>
+                          </a:lnRef>
+                          <a:fillRef idx="1">
+                            <a:schemeClr val="accent1"/>
+                          </a:fillRef>
+                          <a:effectRef idx="0">
+                            <a:schemeClr val="accent1"/>
+                          </a:effectRef>
+                          <a:fontRef idx="minor">
+                            <a:schemeClr val="lt1"/>
+                          </a:fontRef>
+                        </wps:style>
+                        <wps:bodyPr rot="0" spcFirstLastPara="0" vertOverflow="overflow" horzOverflow="overflow" vert="horz" wrap="square" lIns="91440" tIns="45720" rIns="91440" bIns="45720" numCol="1" spcCol="0" rtlCol="0" fromWordArt="0" anchor="ctr" anchorCtr="0" forceAA="0" compatLnSpc="1">
+                          <a:prstTxWarp prst="textNoShape">
+                            <a:avLst/>
+                          </a:prstTxWarp>
+                          <a:noAutofit/>
+                        </wps:bodyPr>
+                      </wps:wsp>
+                    </wpg:wgp>
+                  </a:graphicData>
+                </a:graphic>
+              </wp:anchor>
+            </w:drawing>
+          </mc:Choice>
+          <mc:Fallback>
+            <w:pict>
+              <v:group id="Group 18" o:spid="_x0000_s1026" style="position:absolute;margin-left:.55pt;margin-top:99.75pt;width:87.45pt;height:155.35pt;z-index:251665408" coordsize="11111,19729" o:gfxdata="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">
+                <v:shape id="Picture 12" o:spid="_x0000_s1027" type="#_x0000_t75" style="position:absolute;width:11111;height:19676;visibility:visible;mso-wrap-style:square" o:gfxdata="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">
+                  <v:imagedata r:id="rId10" o:title=""/>
+                  <v:path arrowok="t"/>
+                </v:shape>
+                <v:oval id="Oval 13" o:spid="_x0000_s1028" style="position:absolute;left:1157;top:15104;width:5433;height:1677;visibility:visible;mso-wrap-style:square;v-text-anchor:middle" o:gfxdata="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" filled="f" strokecolor="red" strokeweight="2pt"/>
+                <v:oval id="Oval 14" o:spid="_x0000_s1029" style="position:absolute;left:9838;top:18345;width:1271;height:1384;visibility:visible;mso-wrap-style:square;v-text-anchor:middle" o:gfxdata="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" filled="f" strokecolor="red" strokeweight="2pt"/>
+              </v:group>
+            </w:pict>
+          </mc:Fallback>
+        </mc:AlternateContent>
+      </w:r>
+      <w:r>
+        <w:br w:type="column"/>
+      </w:r>
+      <w:r>
+        <w:lastRenderedPageBreak/>
+        <w:t>Now open the app.</w:t>
+      </w:r>
+    </w:p>
+    <w:p>
+      <w:r>
+        <w:t xml:space="preserve">At the home screen open the Preferences/Setting Menu </w:t>
+      </w:r>
+      <w:r>
+        <w:t xml:space="preserve">as you normally would </w:t>
+      </w:r>
+      <w:r>
+        <w:t xml:space="preserve">and select </w:t>
+      </w:r>
+      <w:r>
+        <w:t>“</w:t>
+      </w:r>
+      <w:r>
+        <w:t>Calibrate</w:t>
+      </w:r>
+      <w:r>
+        <w:t>”</w:t>
+      </w:r>
+    </w:p>
+    <w:p>
+      <w:pPr>
+        <w:spacing w:line="260" w:lineRule="atLeast"/>
+      </w:pPr>
+      <w:r>
+        <w:rPr>
+          <w:noProof/>
+          <w:lang w:eastAsia="en-AU"/>
+        </w:rPr>
+        <mc:AlternateContent>
+          <mc:Choice Requires="wps">
+            <w:drawing>
+              <wp:anchor distT="0" distB="0" distL="114300" distR="114300" simplePos="0" relativeHeight="251659264" behindDoc="0" locked="0" layoutInCell="1" allowOverlap="1" wp14:anchorId="43ABA5EA" wp14:editId="2B08C898">
+                <wp:simplePos x="0" y="0"/>
+                <wp:positionH relativeFrom="column">
+                  <wp:posOffset>3156220</wp:posOffset>
+                </wp:positionH>
+                <wp:positionV relativeFrom="paragraph">
+                  <wp:posOffset>451033</wp:posOffset>
+                </wp:positionV>
+                <wp:extent cx="509286" cy="196770"/>
+                <wp:effectExtent l="0" t="57150" r="0" b="32385"/>
+                <wp:wrapNone/>
+                <wp:docPr id="7" name="Straight Arrow Connector 7"/>
+                <wp:cNvGraphicFramePr/>
+                <a:graphic xmlns:a="http://schemas.openxmlformats.org/drawingml/2006/main">
+                  <a:graphicData uri="http://schemas.microsoft.com/office/word/2010/wordprocessingShape">
+                    <wps:wsp>
+                      <wps:cNvCnPr/>
+                      <wps:spPr>
+                        <a:xfrm flipV="1">
+                          <a:off x="0" y="0"/>
+                          <a:ext cx="509286" cy="196770"/>
+                        </a:xfrm>
+                        <a:prstGeom prst="straightConnector1">
                           <a:avLst/>
-                        </a:prstTxWarp>
-                        <a:noAutofit/>
-                      </wps:bodyPr>
+                        </a:prstGeom>
+                        <a:ln>
+                          <a:tailEnd type="arrow"/>
+                        </a:ln>
+                      </wps:spPr>
+                      <wps:style>
+                        <a:lnRef idx="1">
+                          <a:schemeClr val="accent1"/>
+                        </a:lnRef>
+                        <a:fillRef idx="0">
+                          <a:schemeClr val="accent1"/>
+                        </a:fillRef>
+                        <a:effectRef idx="0">
+                          <a:schemeClr val="accent1"/>
+                        </a:effectRef>
+                        <a:fontRef idx="minor">
+                          <a:schemeClr val="tx1"/>
+                        </a:fontRef>
+                      </wps:style>
+                      <wps:bodyPr/>
                     </wps:wsp>
                   </a:graphicData>
                 </a:graphic>
@@ -625,24 +1152,468 @@
           </mc:Choice>
           <mc:Fallback>
             <w:pict>
-              <v:oval id="Oval 2" o:spid="_x0000_s1026" style="position:absolute;margin-left:-83.45pt;margin-top:5.4pt;width:24.2pt;height:13.1pt;z-index:251659264;visibility:visible;mso-wrap-style:square;mso-wrap-distance-left:9pt;mso-wrap-distance-top:0;mso-wrap-distance-right:9pt;mso-wrap-distance-bottom:0;mso-position-horizontal:absolute;mso-position-horizontal-relative:text;mso-position-vertical:absolute;mso-position-vertical-relative:text;v-text-anchor:middle" o:gfxdata="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" filled="f" strokecolor="red" strokeweight="2pt"/>
+              <v:shape id="Straight Arrow Connector 7" o:spid="_x0000_s1026" type="#_x0000_t32" style="position:absolute;margin-left:248.5pt;margin-top:35.5pt;width:40.1pt;height:15.5pt;flip:y;z-index:251659264;visibility:visible;mso-wrap-style:square;mso-wrap-distance-left:9pt;mso-wrap-distance-top:0;mso-wrap-distance-right:9pt;mso-wrap-distance-bottom:0;mso-position-horizontal:absolute;mso-position-horizontal-relative:text;mso-position-vertical:absolute;mso-position-vertical-relative:text" o:gfxdata="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" strokecolor="#4579b8 [3044]">
+                <v:stroke endarrow="open"/>
+              </v:shape>
             </w:pict>
           </mc:Fallback>
         </mc:AlternateContent>
       </w:r>
+      <w:r>
+        <w:t>There is a bit of a blurb about what to do, essentially you need to load the phone into your pocket exactly as you will when you are using the app to monitor your posture. Before you put it in your pocket you need to tap the Cal</w:t>
+      </w:r>
+      <w:r>
+        <w:t>i</w:t>
+      </w:r>
+      <w:r>
+        <w:t xml:space="preserve">brate button. You have about </w:t>
+      </w:r>
+      <w:r>
+        <w:t>5</w:t>
+      </w:r>
+      <w:r>
+        <w:t xml:space="preserve"> seconds to place it in your pocket. You will feel it vibrate, this means calibration has started. Stand in the desired upright position until you feel the phone vibrate again (about 5 seconds later).</w:t>
+      </w:r>
+    </w:p>
+    <w:p>
+      <w:pPr>
+        <w:spacing w:line="240" w:lineRule="auto"/>
+      </w:pPr>
+    </w:p>
+    <w:p>
+      <w:pPr>
+        <w:spacing w:line="240" w:lineRule="auto"/>
+      </w:pPr>
+    </w:p>
+    <w:p>
+      <w:pPr>
+        <w:spacing w:line="240" w:lineRule="auto"/>
+      </w:pPr>
+    </w:p>
+    <w:p>
+      <w:pPr>
+        <w:spacing w:line="240" w:lineRule="auto"/>
+      </w:pPr>
+      <w:r>
+        <w:rPr>
+          <w:noProof/>
+          <w:lang w:eastAsia="en-AU"/>
+        </w:rPr>
+        <w:drawing>
+          <wp:anchor distT="0" distB="0" distL="114300" distR="114300" simplePos="0" relativeHeight="251667456" behindDoc="0" locked="0" layoutInCell="1" allowOverlap="1" wp14:anchorId="1DB18FBC" wp14:editId="3FE3CE81">
+            <wp:simplePos x="0" y="0"/>
+            <wp:positionH relativeFrom="column">
+              <wp:posOffset>3293745</wp:posOffset>
+            </wp:positionH>
+            <wp:positionV relativeFrom="page">
+              <wp:posOffset>4537075</wp:posOffset>
+            </wp:positionV>
+            <wp:extent cx="1108710" cy="1969135"/>
+            <wp:effectExtent l="0" t="0" r="0" b="0"/>
+            <wp:wrapSquare wrapText="bothSides"/>
+            <wp:docPr id="17" name="Picture 17"/>
+            <wp:cNvGraphicFramePr>
+              <a:graphicFrameLocks xmlns:a="http://schemas.openxmlformats.org/drawingml/2006/main" noChangeAspect="1"/>
+            </wp:cNvGraphicFramePr>
+            <a:graphic xmlns:a="http://schemas.openxmlformats.org/drawingml/2006/main">
+              <a:graphicData uri="http://schemas.openxmlformats.org/drawingml/2006/picture">
+                <pic:pic xmlns:pic="http://schemas.openxmlformats.org/drawingml/2006/picture">
+                  <pic:nvPicPr>
+                    <pic:cNvPr id="0" name="SettingsHomeScreen.png"/>
+                    <pic:cNvPicPr/>
+                  </pic:nvPicPr>
+                  <pic:blipFill>
+                    <a:blip r:embed="rId11" cstate="print">
+                      <a:extLst>
+                        <a:ext uri="{28A0092B-C50C-407E-A947-70E740481C1C}">
+                          <a14:useLocalDpi xmlns:a14="http://schemas.microsoft.com/office/drawing/2010/main" val="0"/>
+                        </a:ext>
+                      </a:extLst>
+                    </a:blip>
+                    <a:stretch>
+                      <a:fillRect/>
+                    </a:stretch>
+                  </pic:blipFill>
+                  <pic:spPr>
+                    <a:xfrm>
+                      <a:off x="0" y="0"/>
+                      <a:ext cx="1108710" cy="1969135"/>
+                    </a:xfrm>
+                    <a:prstGeom prst="rect">
+                      <a:avLst/>
+                    </a:prstGeom>
+                  </pic:spPr>
+                </pic:pic>
+              </a:graphicData>
+            </a:graphic>
+            <wp14:sizeRelH relativeFrom="margin">
+              <wp14:pctWidth>0</wp14:pctWidth>
+            </wp14:sizeRelH>
+            <wp14:sizeRelV relativeFrom="margin">
+              <wp14:pctHeight>0</wp14:pctHeight>
+            </wp14:sizeRelV>
+          </wp:anchor>
+        </w:drawing>
+      </w:r>
+      <w:r>
+        <w:t>You will be returned to the Home Screen.  From there you can review the other settings and adjust as you like.</w:t>
+      </w:r>
+    </w:p>
+    <w:p>
+      <w:r>
+        <w:t>Once again, open the Preferences/Setting Menu and select “Change Settings”.</w:t>
+      </w:r>
+    </w:p>
+    <w:p>
+      <w:r>
+        <w:t>The Threshold values are dimensionless and represent how far you can lean before being alerted.  A larger number is a larger lean.</w:t>
+      </w:r>
+    </w:p>
+    <w:p>
+      <w:r>
+        <w:t>The Updates Interval determines how often you are alerted that you are exceeding one of the thresholds. For example if Updates Interval is set to 2 Seconds and you are leaning forward too far for more than 2 seconds you will be alerted every 2 seconds until you correct your posture.</w:t>
+      </w:r>
+    </w:p>
+    <w:p>
+      <w:pPr>
+        <w:sectPr>
+          <w:type w:val="continuous"/>
+          <w:pgSz w:w="11906" w:h="16838"/>
+          <w:pgMar w:top="1417" w:right="1417" w:bottom="1134" w:left="1417" w:header="720" w:footer="720" w:gutter="0"/>
+          <w:cols w:num="3" w:space="2" w:equalWidth="0">
+            <w:col w:w="1871" w:space="2"/>
+            <w:col w:w="5072" w:space="2"/>
+            <w:col w:w="2125"/>
+          </w:cols>
+        </w:sectPr>
+      </w:pPr>
     </w:p>
     <w:p/>
+    <w:p>
+      <w:r>
+        <w:t xml:space="preserve">The final Check box </w:t>
+      </w:r>
+      <w:r>
+        <w:t>is a workaround for certain mobile phones.  These phones turn off the accelero</w:t>
+      </w:r>
+      <w:r>
+        <w:t>m</w:t>
+      </w:r>
+      <w:r>
+        <w:t>eter whenever the screen blanks. When this box is checked, the phones screen will remain on at its lowest illumination level while ever the app is monitoring</w:t>
+      </w:r>
+      <w:r>
+        <w:t>.  A future version may include a test to d</w:t>
+      </w:r>
+      <w:r>
+        <w:t>e</w:t>
+      </w:r>
+      <w:r>
+        <w:t>termine the phone’s capabilities.</w:t>
+      </w:r>
+    </w:p>
+    <w:p>
+      <w:r>
+        <w:t xml:space="preserve">The easiest way to </w:t>
+      </w:r>
+      <w:r>
+        <w:t>test</w:t>
+      </w:r>
+      <w:r>
+        <w:t xml:space="preserve"> if your phone does this is to un-check this box, set your update interval to 0.5 seconds, go back to the Home screen, press the start button and tilt your phone until it starts vibrating.  Hold it in this position until your screen turns off.  If the phone continues to vibrate then you can leave the box un-checked. Go back in and reset the update interval to at least 1 second or longer.</w:t>
+      </w:r>
+    </w:p>
+    <w:p>
+      <w:r>
+        <w:t>If it stops vibrating this means your accelerometer shut off when the screen blanked so you will need to check the box.</w:t>
+      </w:r>
+    </w:p>
+    <w:p>
+      <w:r>
+        <w:br w:type="page"/>
+      </w:r>
+    </w:p>
+    <w:p>
+      <w:pPr>
+        <w:pStyle w:val="Heading1"/>
+      </w:pPr>
+      <w:r>
+        <w:lastRenderedPageBreak/>
+        <w:t>Operation</w:t>
+      </w:r>
+    </w:p>
+    <w:p>
+      <w:r>
+        <w:t xml:space="preserve">Once you have run the calibration you are ready to go.  Simply press the start button and place the phone in your pocket or wherever you are going to wear it (see Suggestions below). </w:t>
+      </w:r>
+    </w:p>
+    <w:p>
+      <w:r>
+        <w:t>If you lean too far forward you will be alerted by a dot-dot-dot vibration pattern.</w:t>
+      </w:r>
+    </w:p>
+    <w:p>
+      <w:r>
+        <w:t>If you lean too far back you will be alerted by a dash-dash vibration pattern.</w:t>
+      </w:r>
+    </w:p>
+    <w:p>
+      <w:r>
+        <w:t>The home screen displays the current filtered value, updated about every half second.</w:t>
+      </w:r>
+    </w:p>
     <w:p/>
     <w:p>
+      <w:r>
+        <w:t>When you are ready to stop monitoring, take the phone out and press the Stop button.  You can r</w:t>
+      </w:r>
+      <w:r>
+        <w:t>e</w:t>
+      </w:r>
+      <w:r>
+        <w:t>view your pos</w:t>
+      </w:r>
+      <w:r>
+        <w:t>ture over the last session</w:t>
+      </w:r>
+      <w:r>
+        <w:t xml:space="preserve"> by tapping the Graph button.  It will show you both the </w:t>
+      </w:r>
+      <w:proofErr w:type="gramStart"/>
+      <w:r>
+        <w:t>Raw</w:t>
+      </w:r>
+      <w:proofErr w:type="gramEnd"/>
+      <w:r>
+        <w:t xml:space="preserve"> data (in </w:t>
+      </w:r>
+      <w:r>
+        <w:t>C</w:t>
+      </w:r>
+      <w:r>
+        <w:t>y</w:t>
+      </w:r>
+      <w:r>
+        <w:t>an</w:t>
+      </w:r>
+      <w:r>
+        <w:t>) and the Smoothed data (in Green).  The upper and lower a</w:t>
+      </w:r>
+      <w:r>
+        <w:t>lert thresholds are shown as Red lines.</w:t>
+      </w:r>
+    </w:p>
+    <w:p>
       <w:pPr>
         <w:pStyle w:val="Heading1"/>
       </w:pPr>
       <w:r>
-        <w:t>Operation</w:t>
+        <w:t>Analyse saved data</w:t>
+      </w:r>
+    </w:p>
+    <w:p>
+      <w:r>
+        <w:t xml:space="preserve">Each session is saved to the phones </w:t>
+      </w:r>
+      <w:proofErr w:type="spellStart"/>
+      <w:r>
+        <w:t>SDCard</w:t>
+      </w:r>
+      <w:proofErr w:type="spellEnd"/>
+      <w:r>
+        <w:t xml:space="preserve"> whenever you tap the Stop button or if you forget and exit the app. If you watch the phone when you tap Stop it will display a message for a few seconds telling you where the file is stored.</w:t>
+      </w:r>
+    </w:p>
+    <w:p>
+      <w:r>
+        <w:t xml:space="preserve">You can download these files to your PC by connecting your phone via USB and navigating to the location indicated.  </w:t>
+      </w:r>
+      <w:r>
+        <w:t>Normally the files will be stored under the Downloads/Gary directory.</w:t>
+      </w:r>
+    </w:p>
+    <w:p>
+      <w:pPr>
+        <w:pStyle w:val="Heading1"/>
+      </w:pPr>
+      <w:r>
+        <w:t>Suggestions</w:t>
       </w:r>
     </w:p>
     <w:p/>
+    <w:p>
+      <w:r>
+        <w:t>During testing it has become apparent that ideally you should use a dedicated phone for this app.  It can be an old phone you have laying around or you can purchase a cheap prepaid (sometimes they are at a deep discount because they are locked to a network with an expensive plan. In that case you never activate the plan so you get a cheap platform)</w:t>
+      </w:r>
+    </w:p>
+    <w:p>
+      <w:r>
+        <w:t xml:space="preserve">If you use a dedicated phone I recommend you turn on airplane mode to turn off </w:t>
+      </w:r>
+      <w:proofErr w:type="spellStart"/>
+      <w:r>
+        <w:t>wifi</w:t>
+      </w:r>
+      <w:proofErr w:type="spellEnd"/>
+      <w:r>
+        <w:t>, Bluetooth and especially the cell radio.  By doing this you save a lot more power than you lose with the screen on low.</w:t>
+      </w:r>
+    </w:p>
+    <w:p>
+      <w:r>
+        <w:t xml:space="preserve">Another recommendation would be to purchase a travel neck safety pouch, like you use for carrying cash and cards when travelling, for example something like </w:t>
+      </w:r>
+      <w:hyperlink r:id="rId12" w:history="1">
+        <w:r>
+          <w:rPr>
+            <w:rStyle w:val="Hyperlink"/>
+          </w:rPr>
+          <w:t>http://www.walmart.com/ip/Protege-Travel-Neck-Wallet/17472589</w:t>
+        </w:r>
+      </w:hyperlink>
+      <w:r>
+        <w:t xml:space="preserve">  not sure of it</w:t>
+      </w:r>
+      <w:r>
+        <w:t>s</w:t>
+      </w:r>
+      <w:r>
+        <w:t xml:space="preserve"> exact size but it would need to hold your phone snugly.</w:t>
+      </w:r>
+      <w:r>
+        <w:t xml:space="preserve"> You could always modify it as necessary.</w:t>
+      </w:r>
+    </w:p>
+    <w:p/>
+    <w:p>
+      <w:pPr>
+        <w:pStyle w:val="Heading1"/>
+      </w:pPr>
+      <w:r>
+        <w:t>Future Improvements</w:t>
+      </w:r>
+    </w:p>
+    <w:p>
+      <w:r>
+        <w:t>Some of the things I intend to do if this works out to be useful are:</w:t>
+      </w:r>
+    </w:p>
+    <w:p>
+      <w:pPr>
+        <w:pStyle w:val="ListParagraph"/>
+        <w:numPr>
+          <w:ilvl w:val="0"/>
+          <w:numId w:val="16"/>
+        </w:numPr>
+      </w:pPr>
+      <w:r>
+        <w:t>Automate the check for screen blanking and the accelerometer</w:t>
+      </w:r>
+    </w:p>
+    <w:p>
+      <w:pPr>
+        <w:pStyle w:val="ListParagraph"/>
+        <w:numPr>
+          <w:ilvl w:val="0"/>
+          <w:numId w:val="16"/>
+        </w:numPr>
+      </w:pPr>
+      <w:r>
+        <w:t>Change to a background service so that you can use the phone to do other things while mon</w:t>
+      </w:r>
+      <w:r>
+        <w:t>i</w:t>
+      </w:r>
+      <w:r>
+        <w:t>toring and alerts run in the background.</w:t>
+      </w:r>
+    </w:p>
+    <w:p>
+      <w:pPr>
+        <w:pStyle w:val="ListParagraph"/>
+        <w:numPr>
+          <w:ilvl w:val="0"/>
+          <w:numId w:val="16"/>
+        </w:numPr>
+      </w:pPr>
+      <w:r>
+        <w:t>Add a monitoring schedule so you can set days and times to automatically turn on and off monitoring.</w:t>
+      </w:r>
+    </w:p>
+    <w:p>
+      <w:pPr>
+        <w:pStyle w:val="ListParagraph"/>
+        <w:numPr>
+          <w:ilvl w:val="0"/>
+          <w:numId w:val="16"/>
+        </w:numPr>
+      </w:pPr>
+      <w:r>
+        <w:t>Add the ability to select sessions to graph instead of just the last one.</w:t>
+      </w:r>
+    </w:p>
+    <w:p>
+      <w:pPr>
+        <w:pStyle w:val="ListParagraph"/>
+        <w:numPr>
+          <w:ilvl w:val="0"/>
+          <w:numId w:val="16"/>
+        </w:numPr>
+      </w:pPr>
+      <w:r>
+        <w:t>Add an email export of the data.</w:t>
+      </w:r>
+    </w:p>
+    <w:p>
+      <w:pPr>
+        <w:pStyle w:val="ListParagraph"/>
+        <w:numPr>
+          <w:ilvl w:val="0"/>
+          <w:numId w:val="16"/>
+        </w:numPr>
+      </w:pPr>
+      <w:r>
+        <w:t>Add another Axis so that side to side leaning can be monitored.</w:t>
+      </w:r>
+    </w:p>
+    <w:p>
+      <w:pPr>
+        <w:pStyle w:val="ListParagraph"/>
+        <w:numPr>
+          <w:ilvl w:val="0"/>
+          <w:numId w:val="16"/>
+        </w:numPr>
+      </w:pPr>
+      <w:r>
+        <w:t>Custom vibration selection so you can choose from a variety of patterns for each direction.</w:t>
+      </w:r>
+    </w:p>
+    <w:p>
+      <w:pPr>
+        <w:pStyle w:val="ListParagraph"/>
+        <w:numPr>
+          <w:ilvl w:val="0"/>
+          <w:numId w:val="16"/>
+        </w:numPr>
+      </w:pPr>
+      <w:r>
+        <w:t>Use a more modern style of Android interface. Currently pegged to Android 2.3 as that was my test phones version.</w:t>
+      </w:r>
+    </w:p>
+    <w:p>
+      <w:pPr>
+        <w:pStyle w:val="ListParagraph"/>
+        <w:numPr>
+          <w:ilvl w:val="0"/>
+          <w:numId w:val="16"/>
+        </w:numPr>
+      </w:pPr>
+      <w:r>
+        <w:t>Suggestions from you as you use it.</w:t>
+      </w:r>
+    </w:p>
     <w:sectPr>
+      <w:type w:val="continuous"/>
       <w:pgSz w:w="11906" w:h="16838"/>
       <w:pgMar w:top="1417" w:right="1417" w:bottom="1134" w:left="1417" w:header="720" w:footer="720" w:gutter="0"/>
       <w:cols w:space="720"/>
@@ -916,6 +1887,458 @@
     </w:lvl>
   </w:abstractNum>
   <w:abstractNum w:abstractNumId="11">
+    <w:nsid w:val="1B24697D"/>
+    <w:multiLevelType w:val="hybridMultilevel"/>
+    <w:tmpl w:val="3960A27A"/>
+    <w:lvl w:ilvl="0" w:tplc="0C090001">
+      <w:start w:val="1"/>
+      <w:numFmt w:val="bullet"/>
+      <w:lvlText w:val=""/>
+      <w:lvlJc w:val="left"/>
+      <w:pPr>
+        <w:ind w:left="720" w:hanging="360"/>
+      </w:pPr>
+      <w:rPr>
+        <w:rFonts w:ascii="Symbol" w:hAnsi="Symbol" w:hint="default"/>
+      </w:rPr>
+    </w:lvl>
+    <w:lvl w:ilvl="1" w:tplc="0C090003" w:tentative="1">
+      <w:start w:val="1"/>
+      <w:numFmt w:val="bullet"/>
+      <w:lvlText w:val="o"/>
+      <w:lvlJc w:val="left"/>
+      <w:pPr>
+        <w:ind w:left="1440" w:hanging="360"/>
+      </w:pPr>
+      <w:rPr>
+        <w:rFonts w:ascii="Courier New" w:hAnsi="Courier New" w:cs="Courier New" w:hint="default"/>
+      </w:rPr>
+    </w:lvl>
+    <w:lvl w:ilvl="2" w:tplc="0C090005" w:tentative="1">
+      <w:start w:val="1"/>
+      <w:numFmt w:val="bullet"/>
+      <w:lvlText w:val=""/>
+      <w:lvlJc w:val="left"/>
+      <w:pPr>
+        <w:ind w:left="2160" w:hanging="360"/>
+      </w:pPr>
+      <w:rPr>
+        <w:rFonts w:ascii="Wingdings" w:hAnsi="Wingdings" w:hint="default"/>
+      </w:rPr>
+    </w:lvl>
+    <w:lvl w:ilvl="3" w:tplc="0C090001" w:tentative="1">
+      <w:start w:val="1"/>
+      <w:numFmt w:val="bullet"/>
+      <w:lvlText w:val=""/>
+      <w:lvlJc w:val="left"/>
+      <w:pPr>
+        <w:ind w:left="2880" w:hanging="360"/>
+      </w:pPr>
+      <w:rPr>
+        <w:rFonts w:ascii="Symbol" w:hAnsi="Symbol" w:hint="default"/>
+      </w:rPr>
+    </w:lvl>
+    <w:lvl w:ilvl="4" w:tplc="0C090003" w:tentative="1">
+      <w:start w:val="1"/>
+      <w:numFmt w:val="bullet"/>
+      <w:lvlText w:val="o"/>
+      <w:lvlJc w:val="left"/>
+      <w:pPr>
+        <w:ind w:left="3600" w:hanging="360"/>
+      </w:pPr>
+      <w:rPr>
+        <w:rFonts w:ascii="Courier New" w:hAnsi="Courier New" w:cs="Courier New" w:hint="default"/>
+      </w:rPr>
+    </w:lvl>
+    <w:lvl w:ilvl="5" w:tplc="0C090005" w:tentative="1">
+      <w:start w:val="1"/>
+      <w:numFmt w:val="bullet"/>
+      <w:lvlText w:val=""/>
+      <w:lvlJc w:val="left"/>
+      <w:pPr>
+        <w:ind w:left="4320" w:hanging="360"/>
+      </w:pPr>
+      <w:rPr>
+        <w:rFonts w:ascii="Wingdings" w:hAnsi="Wingdings" w:hint="default"/>
+      </w:rPr>
+    </w:lvl>
+    <w:lvl w:ilvl="6" w:tplc="0C090001" w:tentative="1">
+      <w:start w:val="1"/>
+      <w:numFmt w:val="bullet"/>
+      <w:lvlText w:val=""/>
+      <w:lvlJc w:val="left"/>
+      <w:pPr>
+        <w:ind w:left="5040" w:hanging="360"/>
+      </w:pPr>
+      <w:rPr>
+        <w:rFonts w:ascii="Symbol" w:hAnsi="Symbol" w:hint="default"/>
+      </w:rPr>
+    </w:lvl>
+    <w:lvl w:ilvl="7" w:tplc="0C090003" w:tentative="1">
+      <w:start w:val="1"/>
+      <w:numFmt w:val="bullet"/>
+      <w:lvlText w:val="o"/>
+      <w:lvlJc w:val="left"/>
+      <w:pPr>
+        <w:ind w:left="5760" w:hanging="360"/>
+      </w:pPr>
+      <w:rPr>
+        <w:rFonts w:ascii="Courier New" w:hAnsi="Courier New" w:cs="Courier New" w:hint="default"/>
+      </w:rPr>
+    </w:lvl>
+    <w:lvl w:ilvl="8" w:tplc="0C090005" w:tentative="1">
+      <w:start w:val="1"/>
+      <w:numFmt w:val="bullet"/>
+      <w:lvlText w:val=""/>
+      <w:lvlJc w:val="left"/>
+      <w:pPr>
+        <w:ind w:left="6480" w:hanging="360"/>
+      </w:pPr>
+      <w:rPr>
+        <w:rFonts w:ascii="Wingdings" w:hAnsi="Wingdings" w:hint="default"/>
+      </w:rPr>
+    </w:lvl>
+  </w:abstractNum>
+  <w:abstractNum w:abstractNumId="12">
+    <w:nsid w:val="1FD0142D"/>
+    <w:multiLevelType w:val="hybridMultilevel"/>
+    <w:tmpl w:val="7BDAF4A2"/>
+    <w:lvl w:ilvl="0" w:tplc="0C09000F">
+      <w:start w:val="1"/>
+      <w:numFmt w:val="decimal"/>
+      <w:lvlText w:val="%1."/>
+      <w:lvlJc w:val="left"/>
+      <w:pPr>
+        <w:ind w:left="720" w:hanging="360"/>
+      </w:pPr>
+      <w:rPr>
+        <w:rFonts w:hint="default"/>
+      </w:rPr>
+    </w:lvl>
+    <w:lvl w:ilvl="1" w:tplc="0C090003" w:tentative="1">
+      <w:start w:val="1"/>
+      <w:numFmt w:val="bullet"/>
+      <w:lvlText w:val="o"/>
+      <w:lvlJc w:val="left"/>
+      <w:pPr>
+        <w:ind w:left="1440" w:hanging="360"/>
+      </w:pPr>
+      <w:rPr>
+        <w:rFonts w:ascii="Courier New" w:hAnsi="Courier New" w:cs="Courier New" w:hint="default"/>
+      </w:rPr>
+    </w:lvl>
+    <w:lvl w:ilvl="2" w:tplc="0C090005" w:tentative="1">
+      <w:start w:val="1"/>
+      <w:numFmt w:val="bullet"/>
+      <w:lvlText w:val=""/>
+      <w:lvlJc w:val="left"/>
+      <w:pPr>
+        <w:ind w:left="2160" w:hanging="360"/>
+      </w:pPr>
+      <w:rPr>
+        <w:rFonts w:ascii="Wingdings" w:hAnsi="Wingdings" w:hint="default"/>
+      </w:rPr>
+    </w:lvl>
+    <w:lvl w:ilvl="3" w:tplc="0C090001" w:tentative="1">
+      <w:start w:val="1"/>
+      <w:numFmt w:val="bullet"/>
+      <w:lvlText w:val=""/>
+      <w:lvlJc w:val="left"/>
+      <w:pPr>
+        <w:ind w:left="2880" w:hanging="360"/>
+      </w:pPr>
+      <w:rPr>
+        <w:rFonts w:ascii="Symbol" w:hAnsi="Symbol" w:hint="default"/>
+      </w:rPr>
+    </w:lvl>
+    <w:lvl w:ilvl="4" w:tplc="0C090003" w:tentative="1">
+      <w:start w:val="1"/>
+      <w:numFmt w:val="bullet"/>
+      <w:lvlText w:val="o"/>
+      <w:lvlJc w:val="left"/>
+      <w:pPr>
+        <w:ind w:left="3600" w:hanging="360"/>
+      </w:pPr>
+      <w:rPr>
+        <w:rFonts w:ascii="Courier New" w:hAnsi="Courier New" w:cs="Courier New" w:hint="default"/>
+      </w:rPr>
+    </w:lvl>
+    <w:lvl w:ilvl="5" w:tplc="0C090005" w:tentative="1">
+      <w:start w:val="1"/>
+      <w:numFmt w:val="bullet"/>
+      <w:lvlText w:val=""/>
+      <w:lvlJc w:val="left"/>
+      <w:pPr>
+        <w:ind w:left="4320" w:hanging="360"/>
+      </w:pPr>
+      <w:rPr>
+        <w:rFonts w:ascii="Wingdings" w:hAnsi="Wingdings" w:hint="default"/>
+      </w:rPr>
+    </w:lvl>
+    <w:lvl w:ilvl="6" w:tplc="0C090001" w:tentative="1">
+      <w:start w:val="1"/>
+      <w:numFmt w:val="bullet"/>
+      <w:lvlText w:val=""/>
+      <w:lvlJc w:val="left"/>
+      <w:pPr>
+        <w:ind w:left="5040" w:hanging="360"/>
+      </w:pPr>
+      <w:rPr>
+        <w:rFonts w:ascii="Symbol" w:hAnsi="Symbol" w:hint="default"/>
+      </w:rPr>
+    </w:lvl>
+    <w:lvl w:ilvl="7" w:tplc="0C090003" w:tentative="1">
+      <w:start w:val="1"/>
+      <w:numFmt w:val="bullet"/>
+      <w:lvlText w:val="o"/>
+      <w:lvlJc w:val="left"/>
+      <w:pPr>
+        <w:ind w:left="5760" w:hanging="360"/>
+      </w:pPr>
+      <w:rPr>
+        <w:rFonts w:ascii="Courier New" w:hAnsi="Courier New" w:cs="Courier New" w:hint="default"/>
+      </w:rPr>
+    </w:lvl>
+    <w:lvl w:ilvl="8" w:tplc="0C090005" w:tentative="1">
+      <w:start w:val="1"/>
+      <w:numFmt w:val="bullet"/>
+      <w:lvlText w:val=""/>
+      <w:lvlJc w:val="left"/>
+      <w:pPr>
+        <w:ind w:left="6480" w:hanging="360"/>
+      </w:pPr>
+      <w:rPr>
+        <w:rFonts w:ascii="Wingdings" w:hAnsi="Wingdings" w:hint="default"/>
+      </w:rPr>
+    </w:lvl>
+  </w:abstractNum>
+  <w:abstractNum w:abstractNumId="13">
+    <w:nsid w:val="430F6BB7"/>
+    <w:multiLevelType w:val="hybridMultilevel"/>
+    <w:tmpl w:val="4CC8293C"/>
+    <w:lvl w:ilvl="0" w:tplc="0C090001">
+      <w:start w:val="1"/>
+      <w:numFmt w:val="bullet"/>
+      <w:lvlText w:val=""/>
+      <w:lvlJc w:val="left"/>
+      <w:pPr>
+        <w:ind w:left="720" w:hanging="360"/>
+      </w:pPr>
+      <w:rPr>
+        <w:rFonts w:ascii="Symbol" w:hAnsi="Symbol" w:hint="default"/>
+      </w:rPr>
+    </w:lvl>
+    <w:lvl w:ilvl="1" w:tplc="0C090003" w:tentative="1">
+      <w:start w:val="1"/>
+      <w:numFmt w:val="bullet"/>
+      <w:lvlText w:val="o"/>
+      <w:lvlJc w:val="left"/>
+      <w:pPr>
+        <w:ind w:left="1440" w:hanging="360"/>
+      </w:pPr>
+      <w:rPr>
+        <w:rFonts w:ascii="Courier New" w:hAnsi="Courier New" w:cs="Courier New" w:hint="default"/>
+      </w:rPr>
+    </w:lvl>
+    <w:lvl w:ilvl="2" w:tplc="0C090005" w:tentative="1">
+      <w:start w:val="1"/>
+      <w:numFmt w:val="bullet"/>
+      <w:lvlText w:val=""/>
+      <w:lvlJc w:val="left"/>
+      <w:pPr>
+        <w:ind w:left="2160" w:hanging="360"/>
+      </w:pPr>
+      <w:rPr>
+        <w:rFonts w:ascii="Wingdings" w:hAnsi="Wingdings" w:hint="default"/>
+      </w:rPr>
+    </w:lvl>
+    <w:lvl w:ilvl="3" w:tplc="0C090001" w:tentative="1">
+      <w:start w:val="1"/>
+      <w:numFmt w:val="bullet"/>
+      <w:lvlText w:val=""/>
+      <w:lvlJc w:val="left"/>
+      <w:pPr>
+        <w:ind w:left="2880" w:hanging="360"/>
+      </w:pPr>
+      <w:rPr>
+        <w:rFonts w:ascii="Symbol" w:hAnsi="Symbol" w:hint="default"/>
+      </w:rPr>
+    </w:lvl>
+    <w:lvl w:ilvl="4" w:tplc="0C090003" w:tentative="1">
+      <w:start w:val="1"/>
+      <w:numFmt w:val="bullet"/>
+      <w:lvlText w:val="o"/>
+      <w:lvlJc w:val="left"/>
+      <w:pPr>
+        <w:ind w:left="3600" w:hanging="360"/>
+      </w:pPr>
+      <w:rPr>
+        <w:rFonts w:ascii="Courier New" w:hAnsi="Courier New" w:cs="Courier New" w:hint="default"/>
+      </w:rPr>
+    </w:lvl>
+    <w:lvl w:ilvl="5" w:tplc="0C090005" w:tentative="1">
+      <w:start w:val="1"/>
+      <w:numFmt w:val="bullet"/>
+      <w:lvlText w:val=""/>
+      <w:lvlJc w:val="left"/>
+      <w:pPr>
+        <w:ind w:left="4320" w:hanging="360"/>
+      </w:pPr>
+      <w:rPr>
+        <w:rFonts w:ascii="Wingdings" w:hAnsi="Wingdings" w:hint="default"/>
+      </w:rPr>
+    </w:lvl>
+    <w:lvl w:ilvl="6" w:tplc="0C090001" w:tentative="1">
+      <w:start w:val="1"/>
+      <w:numFmt w:val="bullet"/>
+      <w:lvlText w:val=""/>
+      <w:lvlJc w:val="left"/>
+      <w:pPr>
+        <w:ind w:left="5040" w:hanging="360"/>
+      </w:pPr>
+      <w:rPr>
+        <w:rFonts w:ascii="Symbol" w:hAnsi="Symbol" w:hint="default"/>
+      </w:rPr>
+    </w:lvl>
+    <w:lvl w:ilvl="7" w:tplc="0C090003" w:tentative="1">
+      <w:start w:val="1"/>
+      <w:numFmt w:val="bullet"/>
+      <w:lvlText w:val="o"/>
+      <w:lvlJc w:val="left"/>
+      <w:pPr>
+        <w:ind w:left="5760" w:hanging="360"/>
+      </w:pPr>
+      <w:rPr>
+        <w:rFonts w:ascii="Courier New" w:hAnsi="Courier New" w:cs="Courier New" w:hint="default"/>
+      </w:rPr>
+    </w:lvl>
+    <w:lvl w:ilvl="8" w:tplc="0C090005" w:tentative="1">
+      <w:start w:val="1"/>
+      <w:numFmt w:val="bullet"/>
+      <w:lvlText w:val=""/>
+      <w:lvlJc w:val="left"/>
+      <w:pPr>
+        <w:ind w:left="6480" w:hanging="360"/>
+      </w:pPr>
+      <w:rPr>
+        <w:rFonts w:ascii="Wingdings" w:hAnsi="Wingdings" w:hint="default"/>
+      </w:rPr>
+    </w:lvl>
+  </w:abstractNum>
+  <w:abstractNum w:abstractNumId="14">
+    <w:nsid w:val="60612E5D"/>
+    <w:multiLevelType w:val="hybridMultilevel"/>
+    <w:tmpl w:val="C0A4D672"/>
+    <w:lvl w:ilvl="0" w:tplc="0C090001">
+      <w:start w:val="1"/>
+      <w:numFmt w:val="bullet"/>
+      <w:lvlText w:val=""/>
+      <w:lvlJc w:val="left"/>
+      <w:pPr>
+        <w:ind w:left="720" w:hanging="360"/>
+      </w:pPr>
+      <w:rPr>
+        <w:rFonts w:ascii="Symbol" w:hAnsi="Symbol" w:hint="default"/>
+      </w:rPr>
+    </w:lvl>
+    <w:lvl w:ilvl="1" w:tplc="0C090003" w:tentative="1">
+      <w:start w:val="1"/>
+      <w:numFmt w:val="bullet"/>
+      <w:lvlText w:val="o"/>
+      <w:lvlJc w:val="left"/>
+      <w:pPr>
+        <w:ind w:left="1440" w:hanging="360"/>
+      </w:pPr>
+      <w:rPr>
+        <w:rFonts w:ascii="Courier New" w:hAnsi="Courier New" w:cs="Courier New" w:hint="default"/>
+      </w:rPr>
+    </w:lvl>
+    <w:lvl w:ilvl="2" w:tplc="0C090005" w:tentative="1">
+      <w:start w:val="1"/>
+      <w:numFmt w:val="bullet"/>
+      <w:lvlText w:val=""/>
+      <w:lvlJc w:val="left"/>
+      <w:pPr>
+        <w:ind w:left="2160" w:hanging="360"/>
+      </w:pPr>
+      <w:rPr>
+        <w:rFonts w:ascii="Wingdings" w:hAnsi="Wingdings" w:hint="default"/>
+      </w:rPr>
+    </w:lvl>
+    <w:lvl w:ilvl="3" w:tplc="0C090001" w:tentative="1">
+      <w:start w:val="1"/>
+      <w:numFmt w:val="bullet"/>
+      <w:lvlText w:val=""/>
+      <w:lvlJc w:val="left"/>
+      <w:pPr>
+        <w:ind w:left="2880" w:hanging="360"/>
+      </w:pPr>
+      <w:rPr>
+        <w:rFonts w:ascii="Symbol" w:hAnsi="Symbol" w:hint="default"/>
+      </w:rPr>
+    </w:lvl>
+    <w:lvl w:ilvl="4" w:tplc="0C090003" w:tentative="1">
+      <w:start w:val="1"/>
+      <w:numFmt w:val="bullet"/>
+      <w:lvlText w:val="o"/>
+      <w:lvlJc w:val="left"/>
+      <w:pPr>
+        <w:ind w:left="3600" w:hanging="360"/>
+      </w:pPr>
+      <w:rPr>
+        <w:rFonts w:ascii="Courier New" w:hAnsi="Courier New" w:cs="Courier New" w:hint="default"/>
+      </w:rPr>
+    </w:lvl>
+    <w:lvl w:ilvl="5" w:tplc="0C090005" w:tentative="1">
+      <w:start w:val="1"/>
+      <w:numFmt w:val="bullet"/>
+      <w:lvlText w:val=""/>
+      <w:lvlJc w:val="left"/>
+      <w:pPr>
+        <w:ind w:left="4320" w:hanging="360"/>
+      </w:pPr>
+      <w:rPr>
+        <w:rFonts w:ascii="Wingdings" w:hAnsi="Wingdings" w:hint="default"/>
+      </w:rPr>
+    </w:lvl>
+    <w:lvl w:ilvl="6" w:tplc="0C090001" w:tentative="1">
+      <w:start w:val="1"/>
+      <w:numFmt w:val="bullet"/>
+      <w:lvlText w:val=""/>
+      <w:lvlJc w:val="left"/>
+      <w:pPr>
+        <w:ind w:left="5040" w:hanging="360"/>
+      </w:pPr>
+      <w:rPr>
+        <w:rFonts w:ascii="Symbol" w:hAnsi="Symbol" w:hint="default"/>
+      </w:rPr>
+    </w:lvl>
+    <w:lvl w:ilvl="7" w:tplc="0C090003" w:tentative="1">
+      <w:start w:val="1"/>
+      <w:numFmt w:val="bullet"/>
+      <w:lvlText w:val="o"/>
+      <w:lvlJc w:val="left"/>
+      <w:pPr>
+        <w:ind w:left="5760" w:hanging="360"/>
+      </w:pPr>
+      <w:rPr>
+        <w:rFonts w:ascii="Courier New" w:hAnsi="Courier New" w:cs="Courier New" w:hint="default"/>
+      </w:rPr>
+    </w:lvl>
+    <w:lvl w:ilvl="8" w:tplc="0C090005" w:tentative="1">
+      <w:start w:val="1"/>
+      <w:numFmt w:val="bullet"/>
+      <w:lvlText w:val=""/>
+      <w:lvlJc w:val="left"/>
+      <w:pPr>
+        <w:ind w:left="6480" w:hanging="360"/>
+      </w:pPr>
+      <w:rPr>
+        <w:rFonts w:ascii="Wingdings" w:hAnsi="Wingdings" w:hint="default"/>
+      </w:rPr>
+    </w:lvl>
+  </w:abstractNum>
+  <w:abstractNum w:abstractNumId="15">
     <w:nsid w:val="6253641A"/>
     <w:multiLevelType w:val="hybridMultilevel"/>
     <w:tmpl w:val="F5D454EE"/>
@@ -1062,6 +2485,18 @@
     <w:abstractNumId w:val="0"/>
   </w:num>
   <w:num w:numId="12">
+    <w:abstractNumId w:val="15"/>
+  </w:num>
+  <w:num w:numId="13">
+    <w:abstractNumId w:val="14"/>
+  </w:num>
+  <w:num w:numId="14">
+    <w:abstractNumId w:val="12"/>
+  </w:num>
+  <w:num w:numId="15">
+    <w:abstractNumId w:val="13"/>
+  </w:num>
+  <w:num w:numId="16">
     <w:abstractNumId w:val="11"/>
   </w:num>
 </w:numbering>
@@ -1681,6 +3116,17 @@
       <w:lang w:eastAsia="en-US"/>
     </w:rPr>
   </w:style>
+  <w:style w:type="character" w:styleId="Hyperlink">
+    <w:name w:val="Hyperlink"/>
+    <w:basedOn w:val="DefaultParagraphFont"/>
+    <w:uiPriority w:val="99"/>
+    <w:unhideWhenUsed/>
+    <w:rsid w:val="007A56AA"/>
+    <w:rPr>
+      <w:color w:val="0000FF" w:themeColor="hyperlink"/>
+      <w:u w:val="single"/>
+    </w:rPr>
+  </w:style>
 </w:styles>
 </file>
 
@@ -2296,6 +3742,17 @@
       <w:sz w:val="16"/>
       <w:szCs w:val="16"/>
       <w:lang w:eastAsia="en-US"/>
+    </w:rPr>
+  </w:style>
+  <w:style w:type="character" w:styleId="Hyperlink">
+    <w:name w:val="Hyperlink"/>
+    <w:basedOn w:val="DefaultParagraphFont"/>
+    <w:uiPriority w:val="99"/>
+    <w:unhideWhenUsed/>
+    <w:rsid w:val="007A56AA"/>
+    <w:rPr>
+      <w:color w:val="0000FF" w:themeColor="hyperlink"/>
+      <w:u w:val="single"/>
     </w:rPr>
   </w:style>
 </w:styles>

</xml_diff>

<commit_message>
Cleaned up comments some more Updated User Manual
</commit_message>
<xml_diff>
--- a/GarysPosture App User Manual.docx
+++ b/GarysPosture App User Manual.docx
@@ -9,6 +9,9 @@
       <w:r>
         <w:t>Gary’s Posture App</w:t>
       </w:r>
+      <w:r>
+        <w:t xml:space="preserve"> v1.1</w:t>
+      </w:r>
       <w:bookmarkStart w:id="0" w:name="_GoBack"/>
       <w:bookmarkEnd w:id="0"/>
     </w:p>
@@ -37,13 +40,8 @@
         <w:t>itted with a</w:t>
       </w:r>
       <w:r>
-        <w:t xml:space="preserve">n external </w:t>
-      </w:r>
-      <w:proofErr w:type="spellStart"/>
-      <w:r>
-        <w:t>SDCard</w:t>
-      </w:r>
-      <w:proofErr w:type="spellEnd"/>
+        <w:t>n external SDCard</w:t>
+      </w:r>
       <w:r>
         <w:t xml:space="preserve"> or an emulated e</w:t>
       </w:r>
@@ -51,23 +49,7 @@
         <w:t>x</w:t>
       </w:r>
       <w:r>
-        <w:t xml:space="preserve">ternal </w:t>
-      </w:r>
-      <w:proofErr w:type="spellStart"/>
-      <w:r>
-        <w:t>SDCard</w:t>
-      </w:r>
-      <w:proofErr w:type="spellEnd"/>
-      <w:r>
-        <w:t xml:space="preserve"> if the phone does not have a slot for an </w:t>
-      </w:r>
-      <w:proofErr w:type="spellStart"/>
-      <w:r>
-        <w:t>SDCard</w:t>
-      </w:r>
-      <w:proofErr w:type="spellEnd"/>
-      <w:r>
-        <w:t xml:space="preserve">. </w:t>
+        <w:t xml:space="preserve">ternal SDCard if the phone does not have a slot for an SDCard. </w:t>
       </w:r>
     </w:p>
     <w:p>
@@ -111,15 +93,7 @@
         </w:numPr>
       </w:pPr>
       <w:r>
-        <w:t xml:space="preserve">All </w:t>
-      </w:r>
-      <w:proofErr w:type="gramStart"/>
-      <w:r>
-        <w:t>sessions</w:t>
-      </w:r>
-      <w:proofErr w:type="gramEnd"/>
-      <w:r>
-        <w:t xml:space="preserve"> data may be downloaded in csv format and analysed in a spreadsheet applic</w:t>
+        <w:t>All sessions data may be downloaded in csv format and analysed in a spreadsheet applic</w:t>
       </w:r>
       <w:r>
         <w:t>a</w:t>
@@ -138,13 +112,8 @@
       </w:r>
     </w:p>
     <w:p>
-      <w:proofErr w:type="spellStart"/>
-      <w:r>
-        <w:t>GarysPosture</w:t>
-      </w:r>
-      <w:proofErr w:type="spellEnd"/>
-      <w:r>
-        <w:t xml:space="preserve"> App uses the phones in-built accelerometer to detect if the phone is ti</w:t>
+      <w:r>
+        <w:t>GarysPosture App uses the phones in-built accelerometer to detect if the phone is ti</w:t>
       </w:r>
       <w:r>
         <w:t>l</w:t>
@@ -204,15 +173,7 @@
     </w:p>
     <w:p>
       <w:r>
-        <w:t xml:space="preserve">These limitations exist for Version 1.0 of the </w:t>
-      </w:r>
-      <w:proofErr w:type="gramStart"/>
-      <w:r>
-        <w:t>App,</w:t>
-      </w:r>
-      <w:proofErr w:type="gramEnd"/>
-      <w:r>
-        <w:t xml:space="preserve"> future versions may remove some of these limit</w:t>
+        <w:t>These limitations exist for Version 1.0 of the App, future versions may remove some of these limit</w:t>
       </w:r>
       <w:r>
         <w:t>a</w:t>
@@ -254,23 +215,7 @@
         </w:numPr>
       </w:pPr>
       <w:r>
-        <w:t xml:space="preserve">You need to have an External </w:t>
-      </w:r>
-      <w:proofErr w:type="spellStart"/>
-      <w:r>
-        <w:t>SDCard</w:t>
-      </w:r>
-      <w:proofErr w:type="spellEnd"/>
-      <w:r>
-        <w:t xml:space="preserve"> or emulated External </w:t>
-      </w:r>
-      <w:proofErr w:type="spellStart"/>
-      <w:r>
-        <w:t>SDCard</w:t>
-      </w:r>
-      <w:proofErr w:type="spellEnd"/>
-      <w:r>
-        <w:t xml:space="preserve"> on the phone to allow you to install the app</w:t>
+        <w:t>You need to have an External SDCard or emulated External SDCard on the phone to allow you to install the app</w:t>
       </w:r>
       <w:r>
         <w:t xml:space="preserve"> as it is not available on the Google Play store.</w:t>
@@ -285,23 +230,7 @@
         </w:numPr>
       </w:pPr>
       <w:r>
-        <w:t xml:space="preserve">You need to have an External </w:t>
-      </w:r>
-      <w:proofErr w:type="spellStart"/>
-      <w:r>
-        <w:t>SDCard</w:t>
-      </w:r>
-      <w:proofErr w:type="spellEnd"/>
-      <w:r>
-        <w:t xml:space="preserve"> or emulated External </w:t>
-      </w:r>
-      <w:proofErr w:type="spellStart"/>
-      <w:r>
-        <w:t>SDCard</w:t>
-      </w:r>
-      <w:proofErr w:type="spellEnd"/>
-      <w:r>
-        <w:t xml:space="preserve"> on the phone to</w:t>
+        <w:t>You need to have an External SDCard or emulated External SDCard on the phone to</w:t>
       </w:r>
       <w:r>
         <w:t xml:space="preserve"> access the saved data files for analysis if you desire</w:t>
@@ -362,55 +291,18 @@
         <w:t>As this app is not available on the Google Play store you will need to install this app on your phone using a method known as side loading.</w:t>
       </w:r>
       <w:r>
-        <w:t xml:space="preserve"> You will need to have an </w:t>
-      </w:r>
-      <w:proofErr w:type="spellStart"/>
-      <w:r>
-        <w:t>SDCard</w:t>
-      </w:r>
-      <w:proofErr w:type="spellEnd"/>
-      <w:r>
-        <w:t xml:space="preserve"> installed in your phone or the phone needs to emulate an external card if it does not have an </w:t>
-      </w:r>
-      <w:proofErr w:type="spellStart"/>
-      <w:r>
-        <w:t>SDCard</w:t>
-      </w:r>
-      <w:proofErr w:type="spellEnd"/>
-      <w:r>
-        <w:t xml:space="preserve"> slot.</w:t>
-      </w:r>
-    </w:p>
-    <w:p>
-      <w:r>
-        <w:t xml:space="preserve">Connect your phone to your computer via its USB cable and enable USB Storage mode to allow you to save the </w:t>
-      </w:r>
-      <w:proofErr w:type="spellStart"/>
-      <w:r>
-        <w:t>apk</w:t>
-      </w:r>
-      <w:proofErr w:type="spellEnd"/>
-      <w:r>
-        <w:t xml:space="preserve"> file to your phone.</w:t>
-      </w:r>
-    </w:p>
-    <w:p>
-      <w:proofErr w:type="gramStart"/>
+        <w:t xml:space="preserve"> You will need to have an SDCard installed in your phone or the phone needs to emulate an external card if it does not have an SDCard slot.</w:t>
+      </w:r>
+    </w:p>
+    <w:p>
+      <w:r>
+        <w:t>Connect your phone to your computer via its USB cable and enable USB Storage mode to allow you to save the apk file to your phone.</w:t>
+      </w:r>
+    </w:p>
+    <w:p>
       <w:r>
         <w:lastRenderedPageBreak/>
-        <w:t xml:space="preserve">Copy the </w:t>
-      </w:r>
-      <w:proofErr w:type="spellStart"/>
-      <w:r>
-        <w:t>apk</w:t>
-      </w:r>
-      <w:proofErr w:type="spellEnd"/>
-      <w:r>
-        <w:t xml:space="preserve"> file over to the phone, taking note of the directory you copy</w:t>
-      </w:r>
-      <w:proofErr w:type="gramEnd"/>
-      <w:r>
-        <w:t xml:space="preserve"> it to on the phone.</w:t>
+        <w:t>Copy the apk file over to the phone, taking note of the directory you copy it to on the phone.</w:t>
       </w:r>
     </w:p>
     <w:p>
@@ -420,28 +312,12 @@
     </w:p>
     <w:p>
       <w:r>
-        <w:t xml:space="preserve">Open your phones file manage and navigate to the directory you copied the </w:t>
-      </w:r>
-      <w:proofErr w:type="spellStart"/>
-      <w:r>
-        <w:t>apk</w:t>
-      </w:r>
-      <w:proofErr w:type="spellEnd"/>
-      <w:r>
-        <w:t xml:space="preserve"> file to.</w:t>
-      </w:r>
-    </w:p>
-    <w:p>
-      <w:r>
-        <w:t xml:space="preserve">Tap the </w:t>
-      </w:r>
-      <w:proofErr w:type="spellStart"/>
-      <w:r>
-        <w:t>apk</w:t>
-      </w:r>
-      <w:proofErr w:type="spellEnd"/>
-      <w:r>
-        <w:t xml:space="preserve"> file and your phone should install the application.  It will now show up in your apps and you can place it on one of your home screens.</w:t>
+        <w:t>Open your phones file manage and navigate to the directory you copied the apk file to.</w:t>
+      </w:r>
+    </w:p>
+    <w:p>
+      <w:r>
+        <w:t>Tap the apk file and your phone should install the application.  It will now show up in your apps and you can place it on one of your home screens.</w:t>
       </w:r>
     </w:p>
     <w:p/>
@@ -464,13 +340,8 @@
         <w:t>t</w:t>
       </w:r>
       <w:r>
-        <w:t xml:space="preserve">ting the phone into your shirt pocket in the way that you intend to use it to monitor your posture. </w:t>
-      </w:r>
-      <w:proofErr w:type="gramStart"/>
-      <w:r>
-        <w:t>Pay attention to the orientation and which direction you have the screen facing.</w:t>
-      </w:r>
-      <w:proofErr w:type="gramEnd"/>
+        <w:t>ting the phone into your shirt pocket in the way that you intend to use it to monitor your posture. Pay attention to the orientation and which direction you have the screen facing.</w:t>
+      </w:r>
     </w:p>
     <w:p>
       <w:pPr>
@@ -1377,24 +1248,10 @@
         <w:t>ture over the last session</w:t>
       </w:r>
       <w:r>
-        <w:t xml:space="preserve"> by tapping the Graph button.  It will show you both the </w:t>
-      </w:r>
-      <w:proofErr w:type="gramStart"/>
-      <w:r>
-        <w:t>Raw</w:t>
-      </w:r>
-      <w:proofErr w:type="gramEnd"/>
-      <w:r>
-        <w:t xml:space="preserve"> data (in </w:t>
-      </w:r>
-      <w:r>
-        <w:t>C</w:t>
-      </w:r>
-      <w:r>
-        <w:t>y</w:t>
-      </w:r>
-      <w:r>
-        <w:t>an</w:t>
+        <w:t xml:space="preserve"> by tapping the Graph button.  It will show you both the Raw data (in </w:t>
+      </w:r>
+      <w:r>
+        <w:t>Cyan</w:t>
       </w:r>
       <w:r>
         <w:t>) and the Smoothed data (in Green).  The upper and lower a</w:t>
@@ -1413,15 +1270,7 @@
     </w:p>
     <w:p>
       <w:r>
-        <w:t xml:space="preserve">Each session is saved to the phones </w:t>
-      </w:r>
-      <w:proofErr w:type="spellStart"/>
-      <w:r>
-        <w:t>SDCard</w:t>
-      </w:r>
-      <w:proofErr w:type="spellEnd"/>
-      <w:r>
-        <w:t xml:space="preserve"> whenever you tap the Stop button or if you forget and exit the app. If you watch the phone when you tap Stop it will display a message for a few seconds telling you where the file is stored.</w:t>
+        <w:t>Each session is saved to the phones SDCard whenever you tap the Stop button or if you forget and exit the app. If you watch the phone when you tap Stop it will display a message for a few seconds telling you where the file is stored.</w:t>
       </w:r>
     </w:p>
     <w:p>
@@ -1448,15 +1297,7 @@
     </w:p>
     <w:p>
       <w:r>
-        <w:t xml:space="preserve">If you use a dedicated phone I recommend you turn on airplane mode to turn off </w:t>
-      </w:r>
-      <w:proofErr w:type="spellStart"/>
-      <w:r>
-        <w:t>wifi</w:t>
-      </w:r>
-      <w:proofErr w:type="spellEnd"/>
-      <w:r>
-        <w:t>, Bluetooth and especially the cell radio.  By doing this you save a lot more power than you lose with the screen on low.</w:t>
+        <w:t>If you use a dedicated phone I recommend you turn on airplane mode to turn off wifi, Bluetooth and especially the cell radio.  By doing this you save a lot more power than you lose with the screen on low.</w:t>
       </w:r>
     </w:p>
     <w:p>

</xml_diff>